<commit_message>
deleted completed .. to check
</commit_message>
<xml_diff>
--- a/guide/Application_folder/ID_12/Patient_ID_12_Gait_Analysis_ID_4/GaitAnalysisReport_Patient_ID_12_Gait_Analysis_ID_4.docx
+++ b/guide/Application_folder/ID_12/Patient_ID_12_Gait_Analysis_ID_4/GaitAnalysisReport_Patient_ID_12_Gait_Analysis_ID_4.docx
@@ -1,6 +1,6 @@
 
 <file path=word/document.xml><?xml version="1.0" encoding="utf-8"?>
-<w:document xmlns:wpc="http://schemas.microsoft.com/office/word/2010/wordprocessingCanvas" xmlns:mc="http://schemas.openxmlformats.org/markup-compatibility/2006" xmlns:o="urn:schemas-microsoft-com:office:office" xmlns:r="http://schemas.openxmlformats.org/officeDocument/2006/relationships" xmlns:m="http://schemas.openxmlformats.org/officeDocument/2006/math" xmlns:v="urn:schemas-microsoft-com:vml" xmlns:wp14="http://schemas.microsoft.com/office/word/2010/wordprocessingDrawing" xmlns:wp="http://schemas.openxmlformats.org/drawingml/2006/wordprocessingDrawing" xmlns:w10="urn:schemas-microsoft-com:office:word" xmlns:w="http://schemas.openxmlformats.org/wordprocessingml/2006/main" xmlns:w14="http://schemas.microsoft.com/office/word/2010/wordml" xmlns:wpg="http://schemas.microsoft.com/office/word/2010/wordprocessingGroup" xmlns:wpi="http://schemas.microsoft.com/office/word/2010/wordprocessingInk" xmlns:wne="http://schemas.microsoft.com/office/word/2006/wordml" xmlns:wps="http://schemas.microsoft.com/office/word/2010/wordprocessingShape" mc:Ignorable="w14 wp14">
+<w:document xmlns:wpc="http://schemas.microsoft.com/office/word/2010/wordprocessingCanvas" xmlns:cx="http://schemas.microsoft.com/office/drawing/2014/chartex" xmlns:cx1="http://schemas.microsoft.com/office/drawing/2015/9/8/chartex" xmlns:cx2="http://schemas.microsoft.com/office/drawing/2015/10/21/chartex" xmlns:cx3="http://schemas.microsoft.com/office/drawing/2016/5/9/chartex" xmlns:cx4="http://schemas.microsoft.com/office/drawing/2016/5/10/chartex" xmlns:cx5="http://schemas.microsoft.com/office/drawing/2016/5/11/chartex" xmlns:cx6="http://schemas.microsoft.com/office/drawing/2016/5/12/chartex" xmlns:cx7="http://schemas.microsoft.com/office/drawing/2016/5/13/chartex" xmlns:cx8="http://schemas.microsoft.com/office/drawing/2016/5/14/chartex" xmlns:mc="http://schemas.openxmlformats.org/markup-compatibility/2006" xmlns:aink="http://schemas.microsoft.com/office/drawing/2016/ink" xmlns:am3d="http://schemas.microsoft.com/office/drawing/2017/model3d" xmlns:o="urn:schemas-microsoft-com:office:office" xmlns:r="http://schemas.openxmlformats.org/officeDocument/2006/relationships" xmlns:m="http://schemas.openxmlformats.org/officeDocument/2006/math" xmlns:v="urn:schemas-microsoft-com:vml" xmlns:wp14="http://schemas.microsoft.com/office/word/2010/wordprocessingDrawing" xmlns:wp="http://schemas.openxmlformats.org/drawingml/2006/wordprocessingDrawing" xmlns:w10="urn:schemas-microsoft-com:office:word" xmlns:w="http://schemas.openxmlformats.org/wordprocessingml/2006/main" xmlns:w14="http://schemas.microsoft.com/office/word/2010/wordml" xmlns:w15="http://schemas.microsoft.com/office/word/2012/wordml" xmlns:w16cid="http://schemas.microsoft.com/office/word/2016/wordml/cid" xmlns:w16se="http://schemas.microsoft.com/office/word/2015/wordml/symex" xmlns:wpg="http://schemas.microsoft.com/office/word/2010/wordprocessingGroup" xmlns:wpi="http://schemas.microsoft.com/office/word/2010/wordprocessingInk" xmlns:wne="http://schemas.microsoft.com/office/word/2006/wordml" xmlns:wps="http://schemas.microsoft.com/office/word/2010/wordprocessingShape" mc:Ignorable="w14 w15 w16se w16cid wp14">
   <w:body>
     <w:p>
       <w:pPr>
@@ -72,6 +72,7 @@
           <w:lang w:val="it-IT"/>
         </w:rPr>
       </w:pPr>
+      <w:proofErr w:type="spellStart"/>
       <w:r>
         <w:rPr>
           <w:b/>
@@ -80,24 +81,9 @@
           <w:szCs w:val="44"/>
           <w:lang w:val="it-IT"/>
         </w:rPr>
-        <w:t xml:space="preserve">Patient ID: </w:t>
-      </w:r>
-      <w:r>
-        <w:rPr>
-          <w:rStyle w:val="Style2"/>
-        </w:rPr>
-        <w:t>ID_12</w:t>
-      </w:r>
-    </w:p>
-    <w:p>
-      <w:pPr>
-        <w:jc w:val="center"/>
-        <w:rPr>
-          <w:i/>
-          <w:sz w:val="40"/>
-          <w:lang w:val="it-IT"/>
-        </w:rPr>
-      </w:pPr>
+        <w:t>Patient</w:t>
+      </w:r>
+      <w:proofErr w:type="spellEnd"/>
       <w:r>
         <w:rPr>
           <w:b/>
@@ -106,8 +92,25 @@
           <w:szCs w:val="44"/>
           <w:lang w:val="it-IT"/>
         </w:rPr>
-        <w:t>Patient Name</w:t>
-      </w:r>
+        <w:t xml:space="preserve"> ID: </w:t>
+      </w:r>
+      <w:r>
+        <w:rPr>
+          <w:rStyle w:val="Style2"/>
+        </w:rPr>
+        <w:t>ID_12</w:t>
+      </w:r>
+    </w:p>
+    <w:p>
+      <w:pPr>
+        <w:jc w:val="center"/>
+        <w:rPr>
+          <w:i/>
+          <w:sz w:val="40"/>
+          <w:lang w:val="it-IT"/>
+        </w:rPr>
+      </w:pPr>
+      <w:proofErr w:type="spellStart"/>
       <w:r>
         <w:rPr>
           <w:b/>
@@ -116,26 +119,10 @@
           <w:szCs w:val="44"/>
           <w:lang w:val="it-IT"/>
         </w:rPr>
-        <w:t xml:space="preserve">: </w:t>
-      </w:r>
-      <w:proofErr w:type="spellStart"/>
-      <w:r>
-        <w:rPr>
-          <w:rStyle w:val="Style2"/>
-        </w:rPr>
-        <w:t>asd</w:t>
+        <w:t>Patient</w:t>
       </w:r>
       <w:proofErr w:type="spellEnd"/>
       <w:r>
-        <w:rPr>
-          <w:rStyle w:val="Style2"/>
-        </w:rPr>
-        <w:t xml:space="preserve">  ASD</w:t>
-      </w:r>
-    </w:p>
-    <w:p>
-      <w:pPr>
-        <w:jc w:val="center"/>
         <w:rPr>
           <w:b/>
           <w:color w:val="948A54" w:themeColor="background2" w:themeShade="80"/>
@@ -143,7 +130,9 @@
           <w:szCs w:val="44"/>
           <w:lang w:val="it-IT"/>
         </w:rPr>
-      </w:pPr>
+        <w:t xml:space="preserve"> </w:t>
+      </w:r>
+      <w:proofErr w:type="spellStart"/>
       <w:r>
         <w:rPr>
           <w:b/>
@@ -152,8 +141,9 @@
           <w:szCs w:val="44"/>
           <w:lang w:val="it-IT"/>
         </w:rPr>
-        <w:t>Analysis</w:t>
-      </w:r>
+        <w:t>Name</w:t>
+      </w:r>
+      <w:proofErr w:type="spellEnd"/>
       <w:r>
         <w:rPr>
           <w:b/>
@@ -162,6 +152,52 @@
           <w:szCs w:val="44"/>
           <w:lang w:val="it-IT"/>
         </w:rPr>
+        <w:t xml:space="preserve">: </w:t>
+      </w:r>
+      <w:proofErr w:type="spellStart"/>
+      <w:r>
+        <w:rPr>
+          <w:rStyle w:val="Style2"/>
+        </w:rPr>
+        <w:t>asd</w:t>
+      </w:r>
+      <w:proofErr w:type="spellEnd"/>
+      <w:r>
+        <w:rPr>
+          <w:rStyle w:val="Style2"/>
+        </w:rPr>
+        <w:t xml:space="preserve">  ASD</w:t>
+      </w:r>
+    </w:p>
+    <w:p>
+      <w:pPr>
+        <w:jc w:val="center"/>
+        <w:rPr>
+          <w:b/>
+          <w:color w:val="948A54" w:themeColor="background2" w:themeShade="80"/>
+          <w:sz w:val="44"/>
+          <w:szCs w:val="44"/>
+          <w:lang w:val="it-IT"/>
+        </w:rPr>
+      </w:pPr>
+      <w:r>
+        <w:rPr>
+          <w:b/>
+          <w:color w:val="948A54" w:themeColor="background2" w:themeShade="80"/>
+          <w:sz w:val="44"/>
+          <w:szCs w:val="44"/>
+          <w:lang w:val="it-IT"/>
+        </w:rPr>
+        <w:t>Analysis</w:t>
+      </w:r>
+      <w:r>
+        <w:rPr>
+          <w:b/>
+          <w:color w:val="948A54" w:themeColor="background2" w:themeShade="80"/>
+          <w:sz w:val="44"/>
+          <w:szCs w:val="44"/>
+          <w:lang w:val="it-IT"/>
+        </w:rPr>
         <w:t xml:space="preserve"> ID: </w:t>
       </w:r>
       <w:r>
@@ -215,7 +251,7 @@
     </w:p>
     <w:p>
       <w:pPr>
-        <w:pStyle w:val="ListParagraph"/>
+        <w:pStyle w:val="Paragrafoelenco"/>
         <w:numPr>
           <w:ilvl w:val="0"/>
           <w:numId w:val="1"/>
@@ -251,7 +287,7 @@
     </w:p>
     <w:p>
       <w:pPr>
-        <w:pStyle w:val="ListParagraph"/>
+        <w:pStyle w:val="Paragrafoelenco"/>
         <w:numPr>
           <w:ilvl w:val="0"/>
           <w:numId w:val="1"/>
@@ -273,7 +309,7 @@
     </w:p>
     <w:p>
       <w:pPr>
-        <w:pStyle w:val="ListParagraph"/>
+        <w:pStyle w:val="Paragrafoelenco"/>
         <w:numPr>
           <w:ilvl w:val="0"/>
           <w:numId w:val="7"/>
@@ -295,7 +331,7 @@
     </w:p>
     <w:p>
       <w:pPr>
-        <w:pStyle w:val="ListParagraph"/>
+        <w:pStyle w:val="Paragrafoelenco"/>
         <w:numPr>
           <w:ilvl w:val="0"/>
           <w:numId w:val="7"/>
@@ -317,7 +353,7 @@
     </w:p>
     <w:p>
       <w:pPr>
-        <w:pStyle w:val="ListParagraph"/>
+        <w:pStyle w:val="Paragrafoelenco"/>
         <w:numPr>
           <w:ilvl w:val="0"/>
           <w:numId w:val="7"/>
@@ -347,7 +383,7 @@
     </w:p>
     <w:p>
       <w:pPr>
-        <w:pStyle w:val="ListParagraph"/>
+        <w:pStyle w:val="Paragrafoelenco"/>
         <w:ind w:left="1080"/>
         <w:rPr>
           <w:b/>
@@ -359,7 +395,7 @@
     </w:p>
     <w:p>
       <w:pPr>
-        <w:pStyle w:val="ListParagraph"/>
+        <w:pStyle w:val="Paragrafoelenco"/>
         <w:ind w:left="1080"/>
         <w:rPr>
           <w:b/>
@@ -371,7 +407,7 @@
     </w:p>
     <w:p>
       <w:pPr>
-        <w:pStyle w:val="ListParagraph"/>
+        <w:pStyle w:val="Paragrafoelenco"/>
         <w:ind w:left="1080"/>
         <w:rPr>
           <w:b/>
@@ -383,7 +419,7 @@
     </w:p>
     <w:p>
       <w:pPr>
-        <w:pStyle w:val="ListParagraph"/>
+        <w:pStyle w:val="Paragrafoelenco"/>
         <w:numPr>
           <w:ilvl w:val="0"/>
           <w:numId w:val="1"/>
@@ -405,7 +441,7 @@
     </w:p>
     <w:p>
       <w:pPr>
-        <w:pStyle w:val="ListParagraph"/>
+        <w:pStyle w:val="Paragrafoelenco"/>
         <w:ind w:left="360"/>
         <w:rPr>
           <w:b/>
@@ -442,7 +478,7 @@
     </w:p>
     <w:p>
       <w:pPr>
-        <w:pStyle w:val="ListParagraph"/>
+        <w:pStyle w:val="Paragrafoelenco"/>
         <w:numPr>
           <w:ilvl w:val="0"/>
           <w:numId w:val="9"/>
@@ -1253,7 +1289,7 @@
     </w:p>
     <w:p>
       <w:pPr>
-        <w:pStyle w:val="ListParagraph"/>
+        <w:pStyle w:val="Paragrafoelenco"/>
         <w:numPr>
           <w:ilvl w:val="0"/>
           <w:numId w:val="9"/>
@@ -1279,7 +1315,7 @@
     </w:p>
     <w:p>
       <w:pPr>
-        <w:pStyle w:val="ListParagraph"/>
+        <w:pStyle w:val="Paragrafoelenco"/>
         <w:jc w:val="both"/>
         <w:rPr>
           <w:b/>
@@ -1291,7 +1327,7 @@
     </w:p>
     <w:p>
       <w:pPr>
-        <w:pStyle w:val="ListParagraph"/>
+        <w:pStyle w:val="Paragrafoelenco"/>
         <w:numPr>
           <w:ilvl w:val="0"/>
           <w:numId w:val="5"/>
@@ -1328,7 +1364,7 @@
     </w:p>
     <w:p>
       <w:pPr>
-        <w:pStyle w:val="ListParagraph"/>
+        <w:pStyle w:val="Paragrafoelenco"/>
         <w:ind w:left="360"/>
         <w:jc w:val="both"/>
         <w:rPr>
@@ -1342,7 +1378,7 @@
     </w:p>
     <w:tbl>
       <w:tblPr>
-        <w:tblStyle w:val="TableGrid"/>
+        <w:tblStyle w:val="Grigliatabella"/>
         <w:tblW w:w="10490" w:type="dxa"/>
         <w:tblInd w:w="-617" w:type="dxa"/>
         <w:tblLook w:val="04A0" w:firstRow="1" w:lastRow="0" w:firstColumn="1" w:lastColumn="0" w:noHBand="0" w:noVBand="1"/>
@@ -1363,13 +1399,12 @@
             <w:r>
               <w:rPr>
                 <w:noProof/>
-                <w:lang w:val="en-US"/>
               </w:rPr>
               <w:drawing>
                 <wp:inline distT="0" distB="0" distL="0" distR="0">
                   <wp:extent cx="2519994" cy="2159995"/>
                   <wp:effectExtent l="0" t="0" r="0" b="0"/>
-                  <wp:docPr id="24" name="Speed.bmp"/>
+                  <wp:docPr id="1" name="Speed.bmp"/>
                   <wp:cNvGraphicFramePr>
                     <a:graphicFrameLocks xmlns:a="http://schemas.openxmlformats.org/drawingml/2006/main"/>
                   </wp:cNvGraphicFramePr>
@@ -1377,7 +1412,54 @@
                     <a:graphicData uri="http://schemas.openxmlformats.org/drawingml/2006/picture">
                       <pic:pic xmlns:pic="http://schemas.openxmlformats.org/drawingml/2006/picture">
                         <pic:nvPicPr>
-                          <pic:cNvPr id="24" name="Speed.bmp"/>
+                          <pic:cNvPr id="10" name="Speed.bmp"/>
+                          <pic:cNvPicPr preferRelativeResize="0"/>
+                        </pic:nvPicPr>
+                        <pic:blipFill>
+                          <a:blip r:embed="rId8"/>
+                          <a:stretch>
+                            <a:fillRect/>
+                          </a:stretch>
+                        </pic:blipFill>
+                        <pic:spPr>
+                          <a:xfrm>
+                            <a:off x="0" y="0"/>
+                            <a:ext cx="2519994" cy="2159995"/>
+                          </a:xfrm>
+                          <a:prstGeom prst="rect">
+                            <a:avLst/>
+                          </a:prstGeom>
+                        </pic:spPr>
+                      </pic:pic>
+                    </a:graphicData>
+                  </a:graphic>
+                </wp:inline>
+              </w:drawing>
+            </w:r>
+          </w:p>
+        </w:tc>
+        <w:tc>
+          <w:tcPr>
+            <w:tcW w:w="0" w:type="auto"/>
+          </w:tcPr>
+          <w:p>
+            <w:r>
+              <w:rPr>
+                <w:noProof/>
+              </w:rPr>
+              <w:drawing>
+                <wp:inline distT="0" distB="0" distL="0" distR="0">
+                  <wp:extent cx="2519994" cy="2159995"/>
+                  <wp:effectExtent l="0" t="0" r="0" b="0"/>
+                  <wp:docPr id="2" name="Normalized_Speed.bmp"/>
+                  <wp:cNvGraphicFramePr>
+                    <a:graphicFrameLocks xmlns:a="http://schemas.openxmlformats.org/drawingml/2006/main"/>
+                  </wp:cNvGraphicFramePr>
+                  <a:graphic xmlns:a="http://schemas.openxmlformats.org/drawingml/2006/main">
+                    <a:graphicData uri="http://schemas.openxmlformats.org/drawingml/2006/picture">
+                      <pic:pic xmlns:pic="http://schemas.openxmlformats.org/drawingml/2006/picture">
+                        <pic:nvPicPr>
+                          <pic:cNvPr id="11" name="Normalized_Speed.bmp"/>
                           <pic:cNvPicPr preferRelativeResize="0"/>
                         </pic:nvPicPr>
                         <pic:blipFill>
@@ -1403,6 +1485,11 @@
             </w:r>
           </w:p>
         </w:tc>
+      </w:tr>
+      <w:tr>
+        <w:trPr>
+          <w:trHeight w:val="3787"/>
+        </w:trPr>
         <w:tc>
           <w:tcPr>
             <w:tcW w:w="0" w:type="auto"/>
@@ -1411,13 +1498,12 @@
             <w:r>
               <w:rPr>
                 <w:noProof/>
-                <w:lang w:val="en-US"/>
               </w:rPr>
               <w:drawing>
                 <wp:inline distT="0" distB="0" distL="0" distR="0">
                   <wp:extent cx="2519994" cy="2159995"/>
                   <wp:effectExtent l="0" t="0" r="0" b="0"/>
-                  <wp:docPr id="25" name="Normalized_Speed.bmp"/>
+                  <wp:docPr id="3" name="Cadence.bmp"/>
                   <wp:cNvGraphicFramePr>
                     <a:graphicFrameLocks xmlns:a="http://schemas.openxmlformats.org/drawingml/2006/main"/>
                   </wp:cNvGraphicFramePr>
@@ -1425,7 +1511,7 @@
                     <a:graphicData uri="http://schemas.openxmlformats.org/drawingml/2006/picture">
                       <pic:pic xmlns:pic="http://schemas.openxmlformats.org/drawingml/2006/picture">
                         <pic:nvPicPr>
-                          <pic:cNvPr id="25" name="Normalized_Speed.bmp"/>
+                          <pic:cNvPr id="12" name="Cadence.bmp"/>
                           <pic:cNvPicPr preferRelativeResize="0"/>
                         </pic:nvPicPr>
                         <pic:blipFill>
@@ -1451,11 +1537,6 @@
             </w:r>
           </w:p>
         </w:tc>
-      </w:tr>
-      <w:tr>
-        <w:trPr>
-          <w:trHeight w:val="3787"/>
-        </w:trPr>
         <w:tc>
           <w:tcPr>
             <w:tcW w:w="0" w:type="auto"/>
@@ -1464,13 +1545,12 @@
             <w:r>
               <w:rPr>
                 <w:noProof/>
-                <w:lang w:val="en-US"/>
               </w:rPr>
               <w:drawing>
                 <wp:inline distT="0" distB="0" distL="0" distR="0">
                   <wp:extent cx="2519994" cy="2159995"/>
                   <wp:effectExtent l="0" t="0" r="0" b="0"/>
-                  <wp:docPr id="26" name="Cadence.bmp"/>
+                  <wp:docPr id="4" name="Double_Support.bmp"/>
                   <wp:cNvGraphicFramePr>
                     <a:graphicFrameLocks xmlns:a="http://schemas.openxmlformats.org/drawingml/2006/main"/>
                   </wp:cNvGraphicFramePr>
@@ -1478,7 +1558,7 @@
                     <a:graphicData uri="http://schemas.openxmlformats.org/drawingml/2006/picture">
                       <pic:pic xmlns:pic="http://schemas.openxmlformats.org/drawingml/2006/picture">
                         <pic:nvPicPr>
-                          <pic:cNvPr id="26" name="Cadence.bmp"/>
+                          <pic:cNvPr id="13" name="Double_Support.bmp"/>
                           <pic:cNvPicPr preferRelativeResize="0"/>
                         </pic:nvPicPr>
                         <pic:blipFill>
@@ -1504,54 +1584,6 @@
             </w:r>
           </w:p>
         </w:tc>
-        <w:tc>
-          <w:tcPr>
-            <w:tcW w:w="0" w:type="auto"/>
-          </w:tcPr>
-          <w:p>
-            <w:r>
-              <w:rPr>
-                <w:noProof/>
-                <w:lang w:val="en-US"/>
-              </w:rPr>
-              <w:drawing>
-                <wp:inline distT="0" distB="0" distL="0" distR="0">
-                  <wp:extent cx="2519994" cy="2159995"/>
-                  <wp:effectExtent l="0" t="0" r="0" b="0"/>
-                  <wp:docPr id="27" name="Double_Support.bmp"/>
-                  <wp:cNvGraphicFramePr>
-                    <a:graphicFrameLocks xmlns:a="http://schemas.openxmlformats.org/drawingml/2006/main"/>
-                  </wp:cNvGraphicFramePr>
-                  <a:graphic xmlns:a="http://schemas.openxmlformats.org/drawingml/2006/main">
-                    <a:graphicData uri="http://schemas.openxmlformats.org/drawingml/2006/picture">
-                      <pic:pic xmlns:pic="http://schemas.openxmlformats.org/drawingml/2006/picture">
-                        <pic:nvPicPr>
-                          <pic:cNvPr id="27" name="Double_Support.bmp"/>
-                          <pic:cNvPicPr preferRelativeResize="0"/>
-                        </pic:nvPicPr>
-                        <pic:blipFill>
-                          <a:blip r:embed="rId12"/>
-                          <a:stretch>
-                            <a:fillRect/>
-                          </a:stretch>
-                        </pic:blipFill>
-                        <pic:spPr>
-                          <a:xfrm>
-                            <a:off x="0" y="0"/>
-                            <a:ext cx="2519994" cy="2159995"/>
-                          </a:xfrm>
-                          <a:prstGeom prst="rect">
-                            <a:avLst/>
-                          </a:prstGeom>
-                        </pic:spPr>
-                      </pic:pic>
-                    </a:graphicData>
-                  </a:graphic>
-                </wp:inline>
-              </w:drawing>
-            </w:r>
-          </w:p>
-        </w:tc>
       </w:tr>
     </w:tbl>
     <w:p>
@@ -1615,7 +1647,7 @@
     </w:p>
     <w:tbl>
       <w:tblPr>
-        <w:tblStyle w:val="TableGrid"/>
+        <w:tblStyle w:val="Grigliatabella"/>
         <w:tblpPr w:leftFromText="180" w:rightFromText="180" w:vertAnchor="text" w:horzAnchor="margin" w:tblpY="115"/>
         <w:tblW w:w="9498" w:type="dxa"/>
         <w:tblLook w:val="04A0" w:firstRow="1" w:lastRow="0" w:firstColumn="1" w:lastColumn="0" w:noHBand="0" w:noVBand="1"/>
@@ -1636,14 +1668,13 @@
             <w:r>
               <w:rPr>
                 <w:noProof/>
-                <w:lang w:val="en-US"/>
               </w:rPr>
               <w:lastRenderedPageBreak/>
               <w:drawing>
                 <wp:inline distT="0" distB="0" distL="0" distR="0">
                   <wp:extent cx="2159995" cy="2159995"/>
                   <wp:effectExtent l="0" t="0" r="0" b="0"/>
-                  <wp:docPr id="28" name="StrideLength.bmp"/>
+                  <wp:docPr id="5" name="StrideLength.bmp"/>
                   <wp:cNvGraphicFramePr>
                     <a:graphicFrameLocks xmlns:a="http://schemas.openxmlformats.org/drawingml/2006/main"/>
                   </wp:cNvGraphicFramePr>
@@ -1651,7 +1682,54 @@
                     <a:graphicData uri="http://schemas.openxmlformats.org/drawingml/2006/picture">
                       <pic:pic xmlns:pic="http://schemas.openxmlformats.org/drawingml/2006/picture">
                         <pic:nvPicPr>
-                          <pic:cNvPr id="28" name="StrideLength.bmp"/>
+                          <pic:cNvPr id="14" name="StrideLength.bmp"/>
+                          <pic:cNvPicPr preferRelativeResize="0"/>
+                        </pic:nvPicPr>
+                        <pic:blipFill>
+                          <a:blip r:embed="rId12"/>
+                          <a:stretch>
+                            <a:fillRect/>
+                          </a:stretch>
+                        </pic:blipFill>
+                        <pic:spPr>
+                          <a:xfrm>
+                            <a:off x="0" y="0"/>
+                            <a:ext cx="2159995" cy="2159995"/>
+                          </a:xfrm>
+                          <a:prstGeom prst="rect">
+                            <a:avLst/>
+                          </a:prstGeom>
+                        </pic:spPr>
+                      </pic:pic>
+                    </a:graphicData>
+                  </a:graphic>
+                </wp:inline>
+              </w:drawing>
+            </w:r>
+          </w:p>
+        </w:tc>
+        <w:tc>
+          <w:tcPr>
+            <w:tcW w:w="0" w:type="auto"/>
+          </w:tcPr>
+          <w:p>
+            <w:r>
+              <w:rPr>
+                <w:noProof/>
+              </w:rPr>
+              <w:drawing>
+                <wp:inline distT="0" distB="0" distL="0" distR="0">
+                  <wp:extent cx="2159995" cy="2159995"/>
+                  <wp:effectExtent l="0" t="0" r="0" b="0"/>
+                  <wp:docPr id="6" name="Normal_Stride_length.bmp"/>
+                  <wp:cNvGraphicFramePr>
+                    <a:graphicFrameLocks xmlns:a="http://schemas.openxmlformats.org/drawingml/2006/main"/>
+                  </wp:cNvGraphicFramePr>
+                  <a:graphic xmlns:a="http://schemas.openxmlformats.org/drawingml/2006/main">
+                    <a:graphicData uri="http://schemas.openxmlformats.org/drawingml/2006/picture">
+                      <pic:pic xmlns:pic="http://schemas.openxmlformats.org/drawingml/2006/picture">
+                        <pic:nvPicPr>
+                          <pic:cNvPr id="15" name="Normal_Stride_length.bmp"/>
                           <pic:cNvPicPr preferRelativeResize="0"/>
                         </pic:nvPicPr>
                         <pic:blipFill>
@@ -1677,6 +1755,11 @@
             </w:r>
           </w:p>
         </w:tc>
+      </w:tr>
+      <w:tr>
+        <w:trPr>
+          <w:trHeight w:val="2712"/>
+        </w:trPr>
         <w:tc>
           <w:tcPr>
             <w:tcW w:w="0" w:type="auto"/>
@@ -1685,13 +1768,12 @@
             <w:r>
               <w:rPr>
                 <w:noProof/>
-                <w:lang w:val="en-US"/>
               </w:rPr>
               <w:drawing>
                 <wp:inline distT="0" distB="0" distL="0" distR="0">
                   <wp:extent cx="2159995" cy="2159995"/>
                   <wp:effectExtent l="0" t="0" r="0" b="0"/>
-                  <wp:docPr id="29" name="Normal_Stride_length.bmp"/>
+                  <wp:docPr id="7" name="Swing.bmp"/>
                   <wp:cNvGraphicFramePr>
                     <a:graphicFrameLocks xmlns:a="http://schemas.openxmlformats.org/drawingml/2006/main"/>
                   </wp:cNvGraphicFramePr>
@@ -1699,7 +1781,7 @@
                     <a:graphicData uri="http://schemas.openxmlformats.org/drawingml/2006/picture">
                       <pic:pic xmlns:pic="http://schemas.openxmlformats.org/drawingml/2006/picture">
                         <pic:nvPicPr>
-                          <pic:cNvPr id="29" name="Normal_Stride_length.bmp"/>
+                          <pic:cNvPr id="16" name="Swing.bmp"/>
                           <pic:cNvPicPr preferRelativeResize="0"/>
                         </pic:nvPicPr>
                         <pic:blipFill>
@@ -1725,11 +1807,6 @@
             </w:r>
           </w:p>
         </w:tc>
-      </w:tr>
-      <w:tr>
-        <w:trPr>
-          <w:trHeight w:val="2712"/>
-        </w:trPr>
         <w:tc>
           <w:tcPr>
             <w:tcW w:w="0" w:type="auto"/>
@@ -1738,13 +1815,12 @@
             <w:r>
               <w:rPr>
                 <w:noProof/>
-                <w:lang w:val="en-US"/>
               </w:rPr>
               <w:drawing>
                 <wp:inline distT="0" distB="0" distL="0" distR="0">
                   <wp:extent cx="2159995" cy="2159995"/>
                   <wp:effectExtent l="0" t="0" r="0" b="0"/>
-                  <wp:docPr id="30" name="Swing.bmp"/>
+                  <wp:docPr id="8" name="Stance.bmp"/>
                   <wp:cNvGraphicFramePr>
                     <a:graphicFrameLocks xmlns:a="http://schemas.openxmlformats.org/drawingml/2006/main"/>
                   </wp:cNvGraphicFramePr>
@@ -1752,7 +1828,7 @@
                     <a:graphicData uri="http://schemas.openxmlformats.org/drawingml/2006/picture">
                       <pic:pic xmlns:pic="http://schemas.openxmlformats.org/drawingml/2006/picture">
                         <pic:nvPicPr>
-                          <pic:cNvPr id="30" name="Swing.bmp"/>
+                          <pic:cNvPr id="17" name="Stance.bmp"/>
                           <pic:cNvPicPr preferRelativeResize="0"/>
                         </pic:nvPicPr>
                         <pic:blipFill>
@@ -1778,6 +1854,11 @@
             </w:r>
           </w:p>
         </w:tc>
+      </w:tr>
+      <w:tr>
+        <w:trPr>
+          <w:trHeight w:val="2712"/>
+        </w:trPr>
         <w:tc>
           <w:tcPr>
             <w:tcW w:w="0" w:type="auto"/>
@@ -1786,13 +1867,12 @@
             <w:r>
               <w:rPr>
                 <w:noProof/>
-                <w:lang w:val="en-US"/>
               </w:rPr>
               <w:drawing>
                 <wp:inline distT="0" distB="0" distL="0" distR="0">
                   <wp:extent cx="2159995" cy="2159995"/>
                   <wp:effectExtent l="0" t="0" r="0" b="0"/>
-                  <wp:docPr id="31" name="Stance.bmp"/>
+                  <wp:docPr id="9" name="ThighAngle.bmp"/>
                   <wp:cNvGraphicFramePr>
                     <a:graphicFrameLocks xmlns:a="http://schemas.openxmlformats.org/drawingml/2006/main"/>
                   </wp:cNvGraphicFramePr>
@@ -1800,7 +1880,7 @@
                     <a:graphicData uri="http://schemas.openxmlformats.org/drawingml/2006/picture">
                       <pic:pic xmlns:pic="http://schemas.openxmlformats.org/drawingml/2006/picture">
                         <pic:nvPicPr>
-                          <pic:cNvPr id="31" name="Stance.bmp"/>
+                          <pic:cNvPr id="18" name="ThighAngle.bmp"/>
                           <pic:cNvPicPr preferRelativeResize="0"/>
                         </pic:nvPicPr>
                         <pic:blipFill>
@@ -1826,11 +1906,6 @@
             </w:r>
           </w:p>
         </w:tc>
-      </w:tr>
-      <w:tr>
-        <w:trPr>
-          <w:trHeight w:val="2712"/>
-        </w:trPr>
         <w:tc>
           <w:tcPr>
             <w:tcW w:w="0" w:type="auto"/>
@@ -1839,13 +1914,12 @@
             <w:r>
               <w:rPr>
                 <w:noProof/>
-                <w:lang w:val="en-US"/>
               </w:rPr>
               <w:drawing>
                 <wp:inline distT="0" distB="0" distL="0" distR="0">
                   <wp:extent cx="2159995" cy="2159995"/>
                   <wp:effectExtent l="0" t="0" r="0" b="0"/>
-                  <wp:docPr id="32" name="ThighAngle.bmp"/>
+                  <wp:docPr id="10" name="ShankAngle.bmp"/>
                   <wp:cNvGraphicFramePr>
                     <a:graphicFrameLocks xmlns:a="http://schemas.openxmlformats.org/drawingml/2006/main"/>
                   </wp:cNvGraphicFramePr>
@@ -1853,7 +1927,7 @@
                     <a:graphicData uri="http://schemas.openxmlformats.org/drawingml/2006/picture">
                       <pic:pic xmlns:pic="http://schemas.openxmlformats.org/drawingml/2006/picture">
                         <pic:nvPicPr>
-                          <pic:cNvPr id="32" name="ThighAngle.bmp"/>
+                          <pic:cNvPr id="19" name="ShankAngle.bmp"/>
                           <pic:cNvPicPr preferRelativeResize="0"/>
                         </pic:nvPicPr>
                         <pic:blipFill>
@@ -1879,6 +1953,11 @@
             </w:r>
           </w:p>
         </w:tc>
+      </w:tr>
+      <w:tr>
+        <w:trPr>
+          <w:trHeight w:val="2796"/>
+        </w:trPr>
         <w:tc>
           <w:tcPr>
             <w:tcW w:w="0" w:type="auto"/>
@@ -1887,13 +1966,13 @@
             <w:r>
               <w:rPr>
                 <w:noProof/>
-                <w:lang w:val="en-US"/>
-              </w:rPr>
+              </w:rPr>
+              <w:lastRenderedPageBreak/>
               <w:drawing>
                 <wp:inline distT="0" distB="0" distL="0" distR="0">
                   <wp:extent cx="2159995" cy="2159995"/>
                   <wp:effectExtent l="0" t="0" r="0" b="0"/>
-                  <wp:docPr id="33" name="ShankAngle.bmp"/>
+                  <wp:docPr id="11" name="KneeAngle.bmp"/>
                   <wp:cNvGraphicFramePr>
                     <a:graphicFrameLocks xmlns:a="http://schemas.openxmlformats.org/drawingml/2006/main"/>
                   </wp:cNvGraphicFramePr>
@@ -1901,7 +1980,7 @@
                     <a:graphicData uri="http://schemas.openxmlformats.org/drawingml/2006/picture">
                       <pic:pic xmlns:pic="http://schemas.openxmlformats.org/drawingml/2006/picture">
                         <pic:nvPicPr>
-                          <pic:cNvPr id="33" name="ShankAngle.bmp"/>
+                          <pic:cNvPr id="20" name="KneeAngle.bmp"/>
                           <pic:cNvPicPr preferRelativeResize="0"/>
                         </pic:nvPicPr>
                         <pic:blipFill>
@@ -1927,60 +2006,6 @@
             </w:r>
           </w:p>
         </w:tc>
-      </w:tr>
-      <w:tr>
-        <w:trPr>
-          <w:trHeight w:val="2796"/>
-        </w:trPr>
-        <w:tc>
-          <w:tcPr>
-            <w:tcW w:w="0" w:type="auto"/>
-          </w:tcPr>
-          <w:p>
-            <w:r>
-              <w:rPr>
-                <w:noProof/>
-                <w:lang w:val="en-US"/>
-              </w:rPr>
-              <w:lastRenderedPageBreak/>
-              <w:drawing>
-                <wp:inline distT="0" distB="0" distL="0" distR="0">
-                  <wp:extent cx="2159995" cy="2159995"/>
-                  <wp:effectExtent l="0" t="0" r="0" b="0"/>
-                  <wp:docPr id="34" name="KneeAngle.bmp"/>
-                  <wp:cNvGraphicFramePr>
-                    <a:graphicFrameLocks xmlns:a="http://schemas.openxmlformats.org/drawingml/2006/main"/>
-                  </wp:cNvGraphicFramePr>
-                  <a:graphic xmlns:a="http://schemas.openxmlformats.org/drawingml/2006/main">
-                    <a:graphicData uri="http://schemas.openxmlformats.org/drawingml/2006/picture">
-                      <pic:pic xmlns:pic="http://schemas.openxmlformats.org/drawingml/2006/picture">
-                        <pic:nvPicPr>
-                          <pic:cNvPr id="34" name="KneeAngle.bmp"/>
-                          <pic:cNvPicPr preferRelativeResize="0"/>
-                        </pic:nvPicPr>
-                        <pic:blipFill>
-                          <a:blip r:embed="rId19"/>
-                          <a:stretch>
-                            <a:fillRect/>
-                          </a:stretch>
-                        </pic:blipFill>
-                        <pic:spPr>
-                          <a:xfrm>
-                            <a:off x="0" y="0"/>
-                            <a:ext cx="2159995" cy="2159995"/>
-                          </a:xfrm>
-                          <a:prstGeom prst="rect">
-                            <a:avLst/>
-                          </a:prstGeom>
-                        </pic:spPr>
-                      </pic:pic>
-                    </a:graphicData>
-                  </a:graphic>
-                </wp:inline>
-              </w:drawing>
-            </w:r>
-          </w:p>
-        </w:tc>
         <w:tc>
           <w:tcPr>
             <w:tcW w:w="4774" w:type="dxa"/>
@@ -4241,7 +4266,7 @@
     </w:p>
     <w:p>
       <w:pPr>
-        <w:pStyle w:val="ListParagraph"/>
+        <w:pStyle w:val="Paragrafoelenco"/>
         <w:numPr>
           <w:ilvl w:val="0"/>
           <w:numId w:val="5"/>
@@ -4268,7 +4293,7 @@
     </w:p>
     <w:p>
       <w:pPr>
-        <w:pStyle w:val="ListParagraph"/>
+        <w:pStyle w:val="Paragrafoelenco"/>
         <w:ind w:left="360"/>
         <w:jc w:val="both"/>
         <w:rPr>
@@ -4284,13 +4309,12 @@
       <w:r>
         <w:rPr>
           <w:noProof/>
-          <w:lang w:val="en-US"/>
         </w:rPr>
         <w:drawing>
           <wp:inline distT="0" distB="0" distL="0" distR="0">
             <wp:extent cx="5939988" cy="5399989"/>
             <wp:effectExtent l="0" t="0" r="0" b="0"/>
-            <wp:docPr id="35" name="Symmetry_index.bmp"/>
+            <wp:docPr id="12" name="Symmetry_index.bmp"/>
             <wp:cNvGraphicFramePr>
               <a:graphicFrameLocks xmlns:a="http://schemas.openxmlformats.org/drawingml/2006/main"/>
             </wp:cNvGraphicFramePr>
@@ -4298,11 +4322,11 @@
               <a:graphicData uri="http://schemas.openxmlformats.org/drawingml/2006/picture">
                 <pic:pic xmlns:pic="http://schemas.openxmlformats.org/drawingml/2006/picture">
                   <pic:nvPicPr>
-                    <pic:cNvPr id="35" name="Symmetry_index.bmp"/>
+                    <pic:cNvPr id="21" name="Symmetry_index.bmp"/>
                     <pic:cNvPicPr preferRelativeResize="0"/>
                   </pic:nvPicPr>
                   <pic:blipFill>
-                    <a:blip r:embed="rId20"/>
+                    <a:blip r:embed="rId19"/>
                     <a:stretch>
                       <a:fillRect/>
                     </a:stretch>
@@ -4409,7 +4433,7 @@
     </w:p>
     <w:p>
       <w:pPr>
-        <w:pStyle w:val="ListParagraph"/>
+        <w:pStyle w:val="Paragrafoelenco"/>
         <w:numPr>
           <w:ilvl w:val="0"/>
           <w:numId w:val="5"/>
@@ -4452,13 +4476,12 @@
       <w:r>
         <w:rPr>
           <w:noProof/>
-          <w:lang w:val="en-US"/>
         </w:rPr>
         <w:drawing>
           <wp:inline distT="0" distB="0" distL="0" distR="0">
             <wp:extent cx="6119987" cy="5399989"/>
             <wp:effectExtent l="0" t="0" r="0" b="0"/>
-            <wp:docPr id="36" name="KinematicalCurves_MaxWalk.bmp"/>
+            <wp:docPr id="13" name="KinematicalCurves_MaxWalk.bmp"/>
             <wp:cNvGraphicFramePr>
               <a:graphicFrameLocks xmlns:a="http://schemas.openxmlformats.org/drawingml/2006/main"/>
             </wp:cNvGraphicFramePr>
@@ -4466,11 +4489,11 @@
               <a:graphicData uri="http://schemas.openxmlformats.org/drawingml/2006/picture">
                 <pic:pic xmlns:pic="http://schemas.openxmlformats.org/drawingml/2006/picture">
                   <pic:nvPicPr>
-                    <pic:cNvPr id="36" name="KinematicalCurves_MaxWalk.bmp"/>
+                    <pic:cNvPr id="22" name="KinematicalCurves_MaxWalk.bmp"/>
                     <pic:cNvPicPr preferRelativeResize="0"/>
                   </pic:nvPicPr>
                   <pic:blipFill>
-                    <a:blip r:embed="rId21"/>
+                    <a:blip r:embed="rId20"/>
                     <a:stretch>
                       <a:fillRect/>
                     </a:stretch>
@@ -4551,7 +4574,7 @@
     </w:p>
     <w:p>
       <w:pPr>
-        <w:pStyle w:val="ListParagraph"/>
+        <w:pStyle w:val="Paragrafoelenco"/>
         <w:numPr>
           <w:ilvl w:val="0"/>
           <w:numId w:val="9"/>
@@ -4576,7 +4599,7 @@
     </w:p>
     <w:p>
       <w:pPr>
-        <w:pStyle w:val="ListParagraph"/>
+        <w:pStyle w:val="Paragrafoelenco"/>
         <w:jc w:val="both"/>
         <w:rPr>
           <w:b/>
@@ -4593,13 +4616,12 @@
       <w:r>
         <w:rPr>
           <w:noProof/>
-          <w:lang w:val="en-US"/>
         </w:rPr>
         <w:drawing>
           <wp:inline distT="0" distB="0" distL="0" distR="0">
             <wp:extent cx="3959992" cy="3239993"/>
             <wp:effectExtent l="0" t="0" r="0" b="0"/>
-            <wp:docPr id="37" name="Spider1.bmp"/>
+            <wp:docPr id="14" name="Spider1.bmp"/>
             <wp:cNvGraphicFramePr>
               <a:graphicFrameLocks xmlns:a="http://schemas.openxmlformats.org/drawingml/2006/main"/>
             </wp:cNvGraphicFramePr>
@@ -4607,7 +4629,47 @@
               <a:graphicData uri="http://schemas.openxmlformats.org/drawingml/2006/picture">
                 <pic:pic xmlns:pic="http://schemas.openxmlformats.org/drawingml/2006/picture">
                   <pic:nvPicPr>
-                    <pic:cNvPr id="37" name="Spider1.bmp"/>
+                    <pic:cNvPr id="23" name="Spider1.bmp"/>
+                    <pic:cNvPicPr preferRelativeResize="0"/>
+                  </pic:nvPicPr>
+                  <pic:blipFill>
+                    <a:blip r:embed="rId21"/>
+                    <a:stretch>
+                      <a:fillRect/>
+                    </a:stretch>
+                  </pic:blipFill>
+                  <pic:spPr>
+                    <a:xfrm>
+                      <a:off x="0" y="0"/>
+                      <a:ext cx="3959992" cy="3239993"/>
+                    </a:xfrm>
+                    <a:prstGeom prst="rect">
+                      <a:avLst/>
+                    </a:prstGeom>
+                  </pic:spPr>
+                </pic:pic>
+              </a:graphicData>
+            </a:graphic>
+          </wp:inline>
+        </w:drawing>
+      </w:r>
+      <w:r>
+        <w:rPr>
+          <w:noProof/>
+        </w:rPr>
+        <w:drawing>
+          <wp:inline distT="0" distB="0" distL="0" distR="0">
+            <wp:extent cx="3959992" cy="3239993"/>
+            <wp:effectExtent l="0" t="0" r="0" b="0"/>
+            <wp:docPr id="15" name="Spider2.bmp"/>
+            <wp:cNvGraphicFramePr>
+              <a:graphicFrameLocks xmlns:a="http://schemas.openxmlformats.org/drawingml/2006/main"/>
+            </wp:cNvGraphicFramePr>
+            <a:graphic xmlns:a="http://schemas.openxmlformats.org/drawingml/2006/main">
+              <a:graphicData uri="http://schemas.openxmlformats.org/drawingml/2006/picture">
+                <pic:pic xmlns:pic="http://schemas.openxmlformats.org/drawingml/2006/picture">
+                  <pic:nvPicPr>
+                    <pic:cNvPr id="24" name="Spider2.bmp"/>
                     <pic:cNvPicPr preferRelativeResize="0"/>
                   </pic:nvPicPr>
                   <pic:blipFill>
@@ -4631,55 +4693,14 @@
           </wp:inline>
         </w:drawing>
       </w:r>
-      <w:r>
-        <w:rPr>
-          <w:noProof/>
-          <w:lang w:val="en-US"/>
-        </w:rPr>
-        <w:drawing>
-          <wp:inline distT="0" distB="0" distL="0" distR="0">
-            <wp:extent cx="3959992" cy="3239993"/>
-            <wp:effectExtent l="0" t="0" r="0" b="0"/>
-            <wp:docPr id="38" name="Spider2.bmp"/>
-            <wp:cNvGraphicFramePr>
-              <a:graphicFrameLocks xmlns:a="http://schemas.openxmlformats.org/drawingml/2006/main"/>
-            </wp:cNvGraphicFramePr>
-            <a:graphic xmlns:a="http://schemas.openxmlformats.org/drawingml/2006/main">
-              <a:graphicData uri="http://schemas.openxmlformats.org/drawingml/2006/picture">
-                <pic:pic xmlns:pic="http://schemas.openxmlformats.org/drawingml/2006/picture">
-                  <pic:nvPicPr>
-                    <pic:cNvPr id="38" name="Spider2.bmp"/>
-                    <pic:cNvPicPr preferRelativeResize="0"/>
-                  </pic:nvPicPr>
-                  <pic:blipFill>
-                    <a:blip r:embed="rId23"/>
-                    <a:stretch>
-                      <a:fillRect/>
-                    </a:stretch>
-                  </pic:blipFill>
-                  <pic:spPr>
-                    <a:xfrm>
-                      <a:off x="0" y="0"/>
-                      <a:ext cx="3959992" cy="3239993"/>
-                    </a:xfrm>
-                    <a:prstGeom prst="rect">
-                      <a:avLst/>
-                    </a:prstGeom>
-                  </pic:spPr>
-                </pic:pic>
-              </a:graphicData>
-            </a:graphic>
-          </wp:inline>
-        </w:drawing>
-      </w:r>
     </w:p>
     <w:sectPr>
-      <w:headerReference w:type="even" r:id="rId24"/>
-      <w:headerReference w:type="default" r:id="rId25"/>
-      <w:footerReference w:type="even" r:id="rId26"/>
-      <w:footerReference w:type="default" r:id="rId27"/>
-      <w:headerReference w:type="first" r:id="rId28"/>
-      <w:footerReference w:type="first" r:id="rId29"/>
+      <w:headerReference w:type="even" r:id="rId23"/>
+      <w:headerReference w:type="default" r:id="rId24"/>
+      <w:footerReference w:type="even" r:id="rId25"/>
+      <w:footerReference w:type="default" r:id="rId26"/>
+      <w:headerReference w:type="first" r:id="rId27"/>
+      <w:footerReference w:type="first" r:id="rId28"/>
       <w:pgSz w:w="11906" w:h="16838"/>
       <w:pgMar w:top="1417" w:right="1417" w:bottom="1417" w:left="1417" w:header="708" w:footer="708" w:gutter="0"/>
       <w:cols w:space="708"/>
@@ -4691,7 +4712,7 @@
 </file>
 
 <file path=word/endnotes.xml><?xml version="1.0" encoding="utf-8"?>
-<w:endnotes xmlns:wpc="http://schemas.microsoft.com/office/word/2010/wordprocessingCanvas" xmlns:mc="http://schemas.openxmlformats.org/markup-compatibility/2006" xmlns:o="urn:schemas-microsoft-com:office:office" xmlns:r="http://schemas.openxmlformats.org/officeDocument/2006/relationships" xmlns:m="http://schemas.openxmlformats.org/officeDocument/2006/math" xmlns:v="urn:schemas-microsoft-com:vml" xmlns:wp14="http://schemas.microsoft.com/office/word/2010/wordprocessingDrawing" xmlns:wp="http://schemas.openxmlformats.org/drawingml/2006/wordprocessingDrawing" xmlns:w10="urn:schemas-microsoft-com:office:word" xmlns:w="http://schemas.openxmlformats.org/wordprocessingml/2006/main" xmlns:w14="http://schemas.microsoft.com/office/word/2010/wordml" xmlns:wpg="http://schemas.microsoft.com/office/word/2010/wordprocessingGroup" xmlns:wpi="http://schemas.microsoft.com/office/word/2010/wordprocessingInk" xmlns:wne="http://schemas.microsoft.com/office/word/2006/wordml" xmlns:wps="http://schemas.microsoft.com/office/word/2010/wordprocessingShape" mc:Ignorable="w14 wp14">
+<w:endnotes xmlns:wpc="http://schemas.microsoft.com/office/word/2010/wordprocessingCanvas" xmlns:cx="http://schemas.microsoft.com/office/drawing/2014/chartex" xmlns:cx1="http://schemas.microsoft.com/office/drawing/2015/9/8/chartex" xmlns:cx2="http://schemas.microsoft.com/office/drawing/2015/10/21/chartex" xmlns:cx3="http://schemas.microsoft.com/office/drawing/2016/5/9/chartex" xmlns:cx4="http://schemas.microsoft.com/office/drawing/2016/5/10/chartex" xmlns:cx5="http://schemas.microsoft.com/office/drawing/2016/5/11/chartex" xmlns:cx6="http://schemas.microsoft.com/office/drawing/2016/5/12/chartex" xmlns:cx7="http://schemas.microsoft.com/office/drawing/2016/5/13/chartex" xmlns:cx8="http://schemas.microsoft.com/office/drawing/2016/5/14/chartex" xmlns:mc="http://schemas.openxmlformats.org/markup-compatibility/2006" xmlns:aink="http://schemas.microsoft.com/office/drawing/2016/ink" xmlns:am3d="http://schemas.microsoft.com/office/drawing/2017/model3d" xmlns:o="urn:schemas-microsoft-com:office:office" xmlns:r="http://schemas.openxmlformats.org/officeDocument/2006/relationships" xmlns:m="http://schemas.openxmlformats.org/officeDocument/2006/math" xmlns:v="urn:schemas-microsoft-com:vml" xmlns:wp14="http://schemas.microsoft.com/office/word/2010/wordprocessingDrawing" xmlns:wp="http://schemas.openxmlformats.org/drawingml/2006/wordprocessingDrawing" xmlns:w10="urn:schemas-microsoft-com:office:word" xmlns:w="http://schemas.openxmlformats.org/wordprocessingml/2006/main" xmlns:w14="http://schemas.microsoft.com/office/word/2010/wordml" xmlns:w15="http://schemas.microsoft.com/office/word/2012/wordml" xmlns:w16cid="http://schemas.microsoft.com/office/word/2016/wordml/cid" xmlns:w16se="http://schemas.microsoft.com/office/word/2015/wordml/symex" xmlns:wpg="http://schemas.microsoft.com/office/word/2010/wordprocessingGroup" xmlns:wpi="http://schemas.microsoft.com/office/word/2010/wordprocessingInk" xmlns:wne="http://schemas.microsoft.com/office/word/2006/wordml" xmlns:wps="http://schemas.microsoft.com/office/word/2010/wordprocessingShape" mc:Ignorable="w14 w15 w16se w16cid wp14">
   <w:endnote w:type="separator" w:id="-1">
     <w:p>
       <w:pPr>
@@ -4716,20 +4737,20 @@
 </file>
 
 <file path=word/footer1.xml><?xml version="1.0" encoding="utf-8"?>
-<w:ftr xmlns:wpc="http://schemas.microsoft.com/office/word/2010/wordprocessingCanvas" xmlns:mc="http://schemas.openxmlformats.org/markup-compatibility/2006" xmlns:o="urn:schemas-microsoft-com:office:office" xmlns:r="http://schemas.openxmlformats.org/officeDocument/2006/relationships" xmlns:m="http://schemas.openxmlformats.org/officeDocument/2006/math" xmlns:v="urn:schemas-microsoft-com:vml" xmlns:wp14="http://schemas.microsoft.com/office/word/2010/wordprocessingDrawing" xmlns:wp="http://schemas.openxmlformats.org/drawingml/2006/wordprocessingDrawing" xmlns:w10="urn:schemas-microsoft-com:office:word" xmlns:w="http://schemas.openxmlformats.org/wordprocessingml/2006/main" xmlns:w14="http://schemas.microsoft.com/office/word/2010/wordml" xmlns:wpg="http://schemas.microsoft.com/office/word/2010/wordprocessingGroup" xmlns:wpi="http://schemas.microsoft.com/office/word/2010/wordprocessingInk" xmlns:wne="http://schemas.microsoft.com/office/word/2006/wordml" xmlns:wps="http://schemas.microsoft.com/office/word/2010/wordprocessingShape" mc:Ignorable="w14 wp14">
+<w:ftr xmlns:wpc="http://schemas.microsoft.com/office/word/2010/wordprocessingCanvas" xmlns:cx="http://schemas.microsoft.com/office/drawing/2014/chartex" xmlns:cx1="http://schemas.microsoft.com/office/drawing/2015/9/8/chartex" xmlns:cx2="http://schemas.microsoft.com/office/drawing/2015/10/21/chartex" xmlns:cx3="http://schemas.microsoft.com/office/drawing/2016/5/9/chartex" xmlns:cx4="http://schemas.microsoft.com/office/drawing/2016/5/10/chartex" xmlns:cx5="http://schemas.microsoft.com/office/drawing/2016/5/11/chartex" xmlns:cx6="http://schemas.microsoft.com/office/drawing/2016/5/12/chartex" xmlns:cx7="http://schemas.microsoft.com/office/drawing/2016/5/13/chartex" xmlns:cx8="http://schemas.microsoft.com/office/drawing/2016/5/14/chartex" xmlns:mc="http://schemas.openxmlformats.org/markup-compatibility/2006" xmlns:aink="http://schemas.microsoft.com/office/drawing/2016/ink" xmlns:am3d="http://schemas.microsoft.com/office/drawing/2017/model3d" xmlns:o="urn:schemas-microsoft-com:office:office" xmlns:r="http://schemas.openxmlformats.org/officeDocument/2006/relationships" xmlns:m="http://schemas.openxmlformats.org/officeDocument/2006/math" xmlns:v="urn:schemas-microsoft-com:vml" xmlns:wp14="http://schemas.microsoft.com/office/word/2010/wordprocessingDrawing" xmlns:wp="http://schemas.openxmlformats.org/drawingml/2006/wordprocessingDrawing" xmlns:w10="urn:schemas-microsoft-com:office:word" xmlns:w="http://schemas.openxmlformats.org/wordprocessingml/2006/main" xmlns:w14="http://schemas.microsoft.com/office/word/2010/wordml" xmlns:w15="http://schemas.microsoft.com/office/word/2012/wordml" xmlns:w16cid="http://schemas.microsoft.com/office/word/2016/wordml/cid" xmlns:w16se="http://schemas.microsoft.com/office/word/2015/wordml/symex" xmlns:wpg="http://schemas.microsoft.com/office/word/2010/wordprocessingGroup" xmlns:wpi="http://schemas.microsoft.com/office/word/2010/wordprocessingInk" xmlns:wne="http://schemas.microsoft.com/office/word/2006/wordml" xmlns:wps="http://schemas.microsoft.com/office/word/2010/wordprocessingShape" mc:Ignorable="w14 w15 w16se w16cid wp14">
   <w:p>
     <w:pPr>
-      <w:pStyle w:val="Footer"/>
+      <w:pStyle w:val="Pidipagina"/>
     </w:pPr>
   </w:p>
 </w:ftr>
 </file>
 
 <file path=word/footer2.xml><?xml version="1.0" encoding="utf-8"?>
-<w:ftr xmlns:wpc="http://schemas.microsoft.com/office/word/2010/wordprocessingCanvas" xmlns:mc="http://schemas.openxmlformats.org/markup-compatibility/2006" xmlns:o="urn:schemas-microsoft-com:office:office" xmlns:r="http://schemas.openxmlformats.org/officeDocument/2006/relationships" xmlns:m="http://schemas.openxmlformats.org/officeDocument/2006/math" xmlns:v="urn:schemas-microsoft-com:vml" xmlns:wp14="http://schemas.microsoft.com/office/word/2010/wordprocessingDrawing" xmlns:wp="http://schemas.openxmlformats.org/drawingml/2006/wordprocessingDrawing" xmlns:w10="urn:schemas-microsoft-com:office:word" xmlns:w="http://schemas.openxmlformats.org/wordprocessingml/2006/main" xmlns:w14="http://schemas.microsoft.com/office/word/2010/wordml" xmlns:wpg="http://schemas.microsoft.com/office/word/2010/wordprocessingGroup" xmlns:wpi="http://schemas.microsoft.com/office/word/2010/wordprocessingInk" xmlns:wne="http://schemas.microsoft.com/office/word/2006/wordml" xmlns:wps="http://schemas.microsoft.com/office/word/2010/wordprocessingShape" mc:Ignorable="w14 wp14">
+<w:ftr xmlns:wpc="http://schemas.microsoft.com/office/word/2010/wordprocessingCanvas" xmlns:cx="http://schemas.microsoft.com/office/drawing/2014/chartex" xmlns:cx1="http://schemas.microsoft.com/office/drawing/2015/9/8/chartex" xmlns:cx2="http://schemas.microsoft.com/office/drawing/2015/10/21/chartex" xmlns:cx3="http://schemas.microsoft.com/office/drawing/2016/5/9/chartex" xmlns:cx4="http://schemas.microsoft.com/office/drawing/2016/5/10/chartex" xmlns:cx5="http://schemas.microsoft.com/office/drawing/2016/5/11/chartex" xmlns:cx6="http://schemas.microsoft.com/office/drawing/2016/5/12/chartex" xmlns:cx7="http://schemas.microsoft.com/office/drawing/2016/5/13/chartex" xmlns:cx8="http://schemas.microsoft.com/office/drawing/2016/5/14/chartex" xmlns:mc="http://schemas.openxmlformats.org/markup-compatibility/2006" xmlns:aink="http://schemas.microsoft.com/office/drawing/2016/ink" xmlns:am3d="http://schemas.microsoft.com/office/drawing/2017/model3d" xmlns:o="urn:schemas-microsoft-com:office:office" xmlns:r="http://schemas.openxmlformats.org/officeDocument/2006/relationships" xmlns:m="http://schemas.openxmlformats.org/officeDocument/2006/math" xmlns:v="urn:schemas-microsoft-com:vml" xmlns:wp14="http://schemas.microsoft.com/office/word/2010/wordprocessingDrawing" xmlns:wp="http://schemas.openxmlformats.org/drawingml/2006/wordprocessingDrawing" xmlns:w10="urn:schemas-microsoft-com:office:word" xmlns:w="http://schemas.openxmlformats.org/wordprocessingml/2006/main" xmlns:w14="http://schemas.microsoft.com/office/word/2010/wordml" xmlns:w15="http://schemas.microsoft.com/office/word/2012/wordml" xmlns:w16cid="http://schemas.microsoft.com/office/word/2016/wordml/cid" xmlns:w16se="http://schemas.microsoft.com/office/word/2015/wordml/symex" xmlns:wpg="http://schemas.microsoft.com/office/word/2010/wordprocessingGroup" xmlns:wpi="http://schemas.microsoft.com/office/word/2010/wordprocessingInk" xmlns:wne="http://schemas.microsoft.com/office/word/2006/wordml" xmlns:wps="http://schemas.microsoft.com/office/word/2010/wordprocessingShape" mc:Ignorable="w14 w15 w16se w16cid wp14">
   <w:p>
     <w:pPr>
-      <w:pStyle w:val="Footer"/>
+      <w:pStyle w:val="Pidipagina"/>
       <w:jc w:val="right"/>
     </w:pPr>
     <w:r>
@@ -4848,7 +4869,7 @@
   </w:p>
   <w:p>
     <w:pPr>
-      <w:pStyle w:val="Footer"/>
+      <w:pStyle w:val="Pidipagina"/>
       <w:tabs>
         <w:tab w:val="clear" w:pos="4536"/>
         <w:tab w:val="clear" w:pos="9072"/>
@@ -4860,10 +4881,10 @@
 </file>
 
 <file path=word/footer3.xml><?xml version="1.0" encoding="utf-8"?>
-<w:ftr xmlns:wpc="http://schemas.microsoft.com/office/word/2010/wordprocessingCanvas" xmlns:mc="http://schemas.openxmlformats.org/markup-compatibility/2006" xmlns:o="urn:schemas-microsoft-com:office:office" xmlns:r="http://schemas.openxmlformats.org/officeDocument/2006/relationships" xmlns:m="http://schemas.openxmlformats.org/officeDocument/2006/math" xmlns:v="urn:schemas-microsoft-com:vml" xmlns:wp14="http://schemas.microsoft.com/office/word/2010/wordprocessingDrawing" xmlns:wp="http://schemas.openxmlformats.org/drawingml/2006/wordprocessingDrawing" xmlns:w10="urn:schemas-microsoft-com:office:word" xmlns:w="http://schemas.openxmlformats.org/wordprocessingml/2006/main" xmlns:w14="http://schemas.microsoft.com/office/word/2010/wordml" xmlns:wpg="http://schemas.microsoft.com/office/word/2010/wordprocessingGroup" xmlns:wpi="http://schemas.microsoft.com/office/word/2010/wordprocessingInk" xmlns:wne="http://schemas.microsoft.com/office/word/2006/wordml" xmlns:wps="http://schemas.microsoft.com/office/word/2010/wordprocessingShape" mc:Ignorable="w14 wp14">
+<w:ftr xmlns:wpc="http://schemas.microsoft.com/office/word/2010/wordprocessingCanvas" xmlns:cx="http://schemas.microsoft.com/office/drawing/2014/chartex" xmlns:cx1="http://schemas.microsoft.com/office/drawing/2015/9/8/chartex" xmlns:cx2="http://schemas.microsoft.com/office/drawing/2015/10/21/chartex" xmlns:cx3="http://schemas.microsoft.com/office/drawing/2016/5/9/chartex" xmlns:cx4="http://schemas.microsoft.com/office/drawing/2016/5/10/chartex" xmlns:cx5="http://schemas.microsoft.com/office/drawing/2016/5/11/chartex" xmlns:cx6="http://schemas.microsoft.com/office/drawing/2016/5/12/chartex" xmlns:cx7="http://schemas.microsoft.com/office/drawing/2016/5/13/chartex" xmlns:cx8="http://schemas.microsoft.com/office/drawing/2016/5/14/chartex" xmlns:mc="http://schemas.openxmlformats.org/markup-compatibility/2006" xmlns:aink="http://schemas.microsoft.com/office/drawing/2016/ink" xmlns:am3d="http://schemas.microsoft.com/office/drawing/2017/model3d" xmlns:o="urn:schemas-microsoft-com:office:office" xmlns:r="http://schemas.openxmlformats.org/officeDocument/2006/relationships" xmlns:m="http://schemas.openxmlformats.org/officeDocument/2006/math" xmlns:v="urn:schemas-microsoft-com:vml" xmlns:wp14="http://schemas.microsoft.com/office/word/2010/wordprocessingDrawing" xmlns:wp="http://schemas.openxmlformats.org/drawingml/2006/wordprocessingDrawing" xmlns:w10="urn:schemas-microsoft-com:office:word" xmlns:w="http://schemas.openxmlformats.org/wordprocessingml/2006/main" xmlns:w14="http://schemas.microsoft.com/office/word/2010/wordml" xmlns:w15="http://schemas.microsoft.com/office/word/2012/wordml" xmlns:w16cid="http://schemas.microsoft.com/office/word/2016/wordml/cid" xmlns:w16se="http://schemas.microsoft.com/office/word/2015/wordml/symex" xmlns:wpg="http://schemas.microsoft.com/office/word/2010/wordprocessingGroup" xmlns:wpi="http://schemas.microsoft.com/office/word/2010/wordprocessingInk" xmlns:wne="http://schemas.microsoft.com/office/word/2006/wordml" xmlns:wps="http://schemas.microsoft.com/office/word/2010/wordprocessingShape" mc:Ignorable="w14 w15 w16se w16cid wp14">
   <w:p>
     <w:pPr>
-      <w:pStyle w:val="Footer"/>
+      <w:pStyle w:val="Pidipagina"/>
       <w:jc w:val="right"/>
     </w:pPr>
     <w:sdt>
@@ -4962,7 +4983,7 @@
                 <w:b/>
                 <w:noProof/>
               </w:rPr>
-              <w:t>1</w:t>
+              <w:t>8</w:t>
             </w:r>
             <w:r>
               <w:rPr>
@@ -4979,14 +5000,14 @@
   </w:p>
   <w:p>
     <w:pPr>
-      <w:pStyle w:val="Footer"/>
+      <w:pStyle w:val="Pidipagina"/>
     </w:pPr>
   </w:p>
 </w:ftr>
 </file>
 
 <file path=word/footnotes.xml><?xml version="1.0" encoding="utf-8"?>
-<w:footnotes xmlns:wpc="http://schemas.microsoft.com/office/word/2010/wordprocessingCanvas" xmlns:mc="http://schemas.openxmlformats.org/markup-compatibility/2006" xmlns:o="urn:schemas-microsoft-com:office:office" xmlns:r="http://schemas.openxmlformats.org/officeDocument/2006/relationships" xmlns:m="http://schemas.openxmlformats.org/officeDocument/2006/math" xmlns:v="urn:schemas-microsoft-com:vml" xmlns:wp14="http://schemas.microsoft.com/office/word/2010/wordprocessingDrawing" xmlns:wp="http://schemas.openxmlformats.org/drawingml/2006/wordprocessingDrawing" xmlns:w10="urn:schemas-microsoft-com:office:word" xmlns:w="http://schemas.openxmlformats.org/wordprocessingml/2006/main" xmlns:w14="http://schemas.microsoft.com/office/word/2010/wordml" xmlns:wpg="http://schemas.microsoft.com/office/word/2010/wordprocessingGroup" xmlns:wpi="http://schemas.microsoft.com/office/word/2010/wordprocessingInk" xmlns:wne="http://schemas.microsoft.com/office/word/2006/wordml" xmlns:wps="http://schemas.microsoft.com/office/word/2010/wordprocessingShape" mc:Ignorable="w14 wp14">
+<w:footnotes xmlns:wpc="http://schemas.microsoft.com/office/word/2010/wordprocessingCanvas" xmlns:cx="http://schemas.microsoft.com/office/drawing/2014/chartex" xmlns:cx1="http://schemas.microsoft.com/office/drawing/2015/9/8/chartex" xmlns:cx2="http://schemas.microsoft.com/office/drawing/2015/10/21/chartex" xmlns:cx3="http://schemas.microsoft.com/office/drawing/2016/5/9/chartex" xmlns:cx4="http://schemas.microsoft.com/office/drawing/2016/5/10/chartex" xmlns:cx5="http://schemas.microsoft.com/office/drawing/2016/5/11/chartex" xmlns:cx6="http://schemas.microsoft.com/office/drawing/2016/5/12/chartex" xmlns:cx7="http://schemas.microsoft.com/office/drawing/2016/5/13/chartex" xmlns:cx8="http://schemas.microsoft.com/office/drawing/2016/5/14/chartex" xmlns:mc="http://schemas.openxmlformats.org/markup-compatibility/2006" xmlns:aink="http://schemas.microsoft.com/office/drawing/2016/ink" xmlns:am3d="http://schemas.microsoft.com/office/drawing/2017/model3d" xmlns:o="urn:schemas-microsoft-com:office:office" xmlns:r="http://schemas.openxmlformats.org/officeDocument/2006/relationships" xmlns:m="http://schemas.openxmlformats.org/officeDocument/2006/math" xmlns:v="urn:schemas-microsoft-com:vml" xmlns:wp14="http://schemas.microsoft.com/office/word/2010/wordprocessingDrawing" xmlns:wp="http://schemas.openxmlformats.org/drawingml/2006/wordprocessingDrawing" xmlns:w10="urn:schemas-microsoft-com:office:word" xmlns:w="http://schemas.openxmlformats.org/wordprocessingml/2006/main" xmlns:w14="http://schemas.microsoft.com/office/word/2010/wordml" xmlns:w15="http://schemas.microsoft.com/office/word/2012/wordml" xmlns:w16cid="http://schemas.microsoft.com/office/word/2016/wordml/cid" xmlns:w16se="http://schemas.microsoft.com/office/word/2015/wordml/symex" xmlns:wpg="http://schemas.microsoft.com/office/word/2010/wordprocessingGroup" xmlns:wpi="http://schemas.microsoft.com/office/word/2010/wordprocessingInk" xmlns:wne="http://schemas.microsoft.com/office/word/2006/wordml" xmlns:wps="http://schemas.microsoft.com/office/word/2010/wordprocessingShape" mc:Ignorable="w14 w15 w16se w16cid wp14">
   <w:footnote w:type="separator" w:id="-1">
     <w:p>
       <w:pPr>
@@ -5011,20 +5032,20 @@
 </file>
 
 <file path=word/header1.xml><?xml version="1.0" encoding="utf-8"?>
-<w:hdr xmlns:wpc="http://schemas.microsoft.com/office/word/2010/wordprocessingCanvas" xmlns:mc="http://schemas.openxmlformats.org/markup-compatibility/2006" xmlns:o="urn:schemas-microsoft-com:office:office" xmlns:r="http://schemas.openxmlformats.org/officeDocument/2006/relationships" xmlns:m="http://schemas.openxmlformats.org/officeDocument/2006/math" xmlns:v="urn:schemas-microsoft-com:vml" xmlns:wp14="http://schemas.microsoft.com/office/word/2010/wordprocessingDrawing" xmlns:wp="http://schemas.openxmlformats.org/drawingml/2006/wordprocessingDrawing" xmlns:w10="urn:schemas-microsoft-com:office:word" xmlns:w="http://schemas.openxmlformats.org/wordprocessingml/2006/main" xmlns:w14="http://schemas.microsoft.com/office/word/2010/wordml" xmlns:wpg="http://schemas.microsoft.com/office/word/2010/wordprocessingGroup" xmlns:wpi="http://schemas.microsoft.com/office/word/2010/wordprocessingInk" xmlns:wne="http://schemas.microsoft.com/office/word/2006/wordml" xmlns:wps="http://schemas.microsoft.com/office/word/2010/wordprocessingShape" mc:Ignorable="w14 wp14">
+<w:hdr xmlns:wpc="http://schemas.microsoft.com/office/word/2010/wordprocessingCanvas" xmlns:cx="http://schemas.microsoft.com/office/drawing/2014/chartex" xmlns:cx1="http://schemas.microsoft.com/office/drawing/2015/9/8/chartex" xmlns:cx2="http://schemas.microsoft.com/office/drawing/2015/10/21/chartex" xmlns:cx3="http://schemas.microsoft.com/office/drawing/2016/5/9/chartex" xmlns:cx4="http://schemas.microsoft.com/office/drawing/2016/5/10/chartex" xmlns:cx5="http://schemas.microsoft.com/office/drawing/2016/5/11/chartex" xmlns:cx6="http://schemas.microsoft.com/office/drawing/2016/5/12/chartex" xmlns:cx7="http://schemas.microsoft.com/office/drawing/2016/5/13/chartex" xmlns:cx8="http://schemas.microsoft.com/office/drawing/2016/5/14/chartex" xmlns:mc="http://schemas.openxmlformats.org/markup-compatibility/2006" xmlns:aink="http://schemas.microsoft.com/office/drawing/2016/ink" xmlns:am3d="http://schemas.microsoft.com/office/drawing/2017/model3d" xmlns:o="urn:schemas-microsoft-com:office:office" xmlns:r="http://schemas.openxmlformats.org/officeDocument/2006/relationships" xmlns:m="http://schemas.openxmlformats.org/officeDocument/2006/math" xmlns:v="urn:schemas-microsoft-com:vml" xmlns:wp14="http://schemas.microsoft.com/office/word/2010/wordprocessingDrawing" xmlns:wp="http://schemas.openxmlformats.org/drawingml/2006/wordprocessingDrawing" xmlns:w10="urn:schemas-microsoft-com:office:word" xmlns:w="http://schemas.openxmlformats.org/wordprocessingml/2006/main" xmlns:w14="http://schemas.microsoft.com/office/word/2010/wordml" xmlns:w15="http://schemas.microsoft.com/office/word/2012/wordml" xmlns:w16cid="http://schemas.microsoft.com/office/word/2016/wordml/cid" xmlns:w16se="http://schemas.microsoft.com/office/word/2015/wordml/symex" xmlns:wpg="http://schemas.microsoft.com/office/word/2010/wordprocessingGroup" xmlns:wpi="http://schemas.microsoft.com/office/word/2010/wordprocessingInk" xmlns:wne="http://schemas.microsoft.com/office/word/2006/wordml" xmlns:wps="http://schemas.microsoft.com/office/word/2010/wordprocessingShape" mc:Ignorable="w14 w15 w16se w16cid wp14">
   <w:p>
     <w:pPr>
-      <w:pStyle w:val="Header"/>
+      <w:pStyle w:val="Intestazione"/>
     </w:pPr>
   </w:p>
 </w:hdr>
 </file>
 
 <file path=word/header2.xml><?xml version="1.0" encoding="utf-8"?>
-<w:hdr xmlns:wpc="http://schemas.microsoft.com/office/word/2010/wordprocessingCanvas" xmlns:mc="http://schemas.openxmlformats.org/markup-compatibility/2006" xmlns:o="urn:schemas-microsoft-com:office:office" xmlns:r="http://schemas.openxmlformats.org/officeDocument/2006/relationships" xmlns:m="http://schemas.openxmlformats.org/officeDocument/2006/math" xmlns:v="urn:schemas-microsoft-com:vml" xmlns:wp14="http://schemas.microsoft.com/office/word/2010/wordprocessingDrawing" xmlns:wp="http://schemas.openxmlformats.org/drawingml/2006/wordprocessingDrawing" xmlns:w10="urn:schemas-microsoft-com:office:word" xmlns:w="http://schemas.openxmlformats.org/wordprocessingml/2006/main" xmlns:w14="http://schemas.microsoft.com/office/word/2010/wordml" xmlns:wpg="http://schemas.microsoft.com/office/word/2010/wordprocessingGroup" xmlns:wpi="http://schemas.microsoft.com/office/word/2010/wordprocessingInk" xmlns:wne="http://schemas.microsoft.com/office/word/2006/wordml" xmlns:wps="http://schemas.microsoft.com/office/word/2010/wordprocessingShape" mc:Ignorable="w14 wp14">
+<w:hdr xmlns:wpc="http://schemas.microsoft.com/office/word/2010/wordprocessingCanvas" xmlns:cx="http://schemas.microsoft.com/office/drawing/2014/chartex" xmlns:cx1="http://schemas.microsoft.com/office/drawing/2015/9/8/chartex" xmlns:cx2="http://schemas.microsoft.com/office/drawing/2015/10/21/chartex" xmlns:cx3="http://schemas.microsoft.com/office/drawing/2016/5/9/chartex" xmlns:cx4="http://schemas.microsoft.com/office/drawing/2016/5/10/chartex" xmlns:cx5="http://schemas.microsoft.com/office/drawing/2016/5/11/chartex" xmlns:cx6="http://schemas.microsoft.com/office/drawing/2016/5/12/chartex" xmlns:cx7="http://schemas.microsoft.com/office/drawing/2016/5/13/chartex" xmlns:cx8="http://schemas.microsoft.com/office/drawing/2016/5/14/chartex" xmlns:mc="http://schemas.openxmlformats.org/markup-compatibility/2006" xmlns:aink="http://schemas.microsoft.com/office/drawing/2016/ink" xmlns:am3d="http://schemas.microsoft.com/office/drawing/2017/model3d" xmlns:o="urn:schemas-microsoft-com:office:office" xmlns:r="http://schemas.openxmlformats.org/officeDocument/2006/relationships" xmlns:m="http://schemas.openxmlformats.org/officeDocument/2006/math" xmlns:v="urn:schemas-microsoft-com:vml" xmlns:wp14="http://schemas.microsoft.com/office/word/2010/wordprocessingDrawing" xmlns:wp="http://schemas.openxmlformats.org/drawingml/2006/wordprocessingDrawing" xmlns:w10="urn:schemas-microsoft-com:office:word" xmlns:w="http://schemas.openxmlformats.org/wordprocessingml/2006/main" xmlns:w14="http://schemas.microsoft.com/office/word/2010/wordml" xmlns:w15="http://schemas.microsoft.com/office/word/2012/wordml" xmlns:w16cid="http://schemas.microsoft.com/office/word/2016/wordml/cid" xmlns:w16se="http://schemas.microsoft.com/office/word/2015/wordml/symex" xmlns:wpg="http://schemas.microsoft.com/office/word/2010/wordprocessingGroup" xmlns:wpi="http://schemas.microsoft.com/office/word/2010/wordprocessingInk" xmlns:wne="http://schemas.microsoft.com/office/word/2006/wordml" xmlns:wps="http://schemas.microsoft.com/office/word/2010/wordprocessingShape" mc:Ignorable="w14 w15 w16se w16cid wp14">
   <w:p>
     <w:pPr>
-      <w:pStyle w:val="Header"/>
+      <w:pStyle w:val="Intestazione"/>
       <w:tabs>
         <w:tab w:val="clear" w:pos="4536"/>
         <w:tab w:val="clear" w:pos="9072"/>
@@ -5039,10 +5060,10 @@
 </file>
 
 <file path=word/header3.xml><?xml version="1.0" encoding="utf-8"?>
-<w:hdr xmlns:wpc="http://schemas.microsoft.com/office/word/2010/wordprocessingCanvas" xmlns:mc="http://schemas.openxmlformats.org/markup-compatibility/2006" xmlns:o="urn:schemas-microsoft-com:office:office" xmlns:r="http://schemas.openxmlformats.org/officeDocument/2006/relationships" xmlns:m="http://schemas.openxmlformats.org/officeDocument/2006/math" xmlns:v="urn:schemas-microsoft-com:vml" xmlns:wp14="http://schemas.microsoft.com/office/word/2010/wordprocessingDrawing" xmlns:wp="http://schemas.openxmlformats.org/drawingml/2006/wordprocessingDrawing" xmlns:w10="urn:schemas-microsoft-com:office:word" xmlns:w="http://schemas.openxmlformats.org/wordprocessingml/2006/main" xmlns:w14="http://schemas.microsoft.com/office/word/2010/wordml" xmlns:wpg="http://schemas.microsoft.com/office/word/2010/wordprocessingGroup" xmlns:wpi="http://schemas.microsoft.com/office/word/2010/wordprocessingInk" xmlns:wne="http://schemas.microsoft.com/office/word/2006/wordml" xmlns:wps="http://schemas.microsoft.com/office/word/2010/wordprocessingShape" mc:Ignorable="w14 wp14">
+<w:hdr xmlns:wpc="http://schemas.microsoft.com/office/word/2010/wordprocessingCanvas" xmlns:cx="http://schemas.microsoft.com/office/drawing/2014/chartex" xmlns:cx1="http://schemas.microsoft.com/office/drawing/2015/9/8/chartex" xmlns:cx2="http://schemas.microsoft.com/office/drawing/2015/10/21/chartex" xmlns:cx3="http://schemas.microsoft.com/office/drawing/2016/5/9/chartex" xmlns:cx4="http://schemas.microsoft.com/office/drawing/2016/5/10/chartex" xmlns:cx5="http://schemas.microsoft.com/office/drawing/2016/5/11/chartex" xmlns:cx6="http://schemas.microsoft.com/office/drawing/2016/5/12/chartex" xmlns:cx7="http://schemas.microsoft.com/office/drawing/2016/5/13/chartex" xmlns:cx8="http://schemas.microsoft.com/office/drawing/2016/5/14/chartex" xmlns:mc="http://schemas.openxmlformats.org/markup-compatibility/2006" xmlns:aink="http://schemas.microsoft.com/office/drawing/2016/ink" xmlns:am3d="http://schemas.microsoft.com/office/drawing/2017/model3d" xmlns:o="urn:schemas-microsoft-com:office:office" xmlns:r="http://schemas.openxmlformats.org/officeDocument/2006/relationships" xmlns:m="http://schemas.openxmlformats.org/officeDocument/2006/math" xmlns:v="urn:schemas-microsoft-com:vml" xmlns:wp14="http://schemas.microsoft.com/office/word/2010/wordprocessingDrawing" xmlns:wp="http://schemas.openxmlformats.org/drawingml/2006/wordprocessingDrawing" xmlns:w10="urn:schemas-microsoft-com:office:word" xmlns:w="http://schemas.openxmlformats.org/wordprocessingml/2006/main" xmlns:w14="http://schemas.microsoft.com/office/word/2010/wordml" xmlns:w15="http://schemas.microsoft.com/office/word/2012/wordml" xmlns:w16cid="http://schemas.microsoft.com/office/word/2016/wordml/cid" xmlns:w16se="http://schemas.microsoft.com/office/word/2015/wordml/symex" xmlns:wpg="http://schemas.microsoft.com/office/word/2010/wordprocessingGroup" xmlns:wpi="http://schemas.microsoft.com/office/word/2010/wordprocessingInk" xmlns:wne="http://schemas.microsoft.com/office/word/2006/wordml" xmlns:wps="http://schemas.microsoft.com/office/word/2010/wordprocessingShape" mc:Ignorable="w14 w15 w16se w16cid wp14">
   <w:p>
     <w:pPr>
-      <w:pStyle w:val="Header"/>
+      <w:pStyle w:val="Intestazione"/>
     </w:pPr>
     <w:r>
       <w:rPr>
@@ -5053,7 +5074,7 @@
         <wp:inline distT="0" distB="0" distL="0" distR="0" wp14:anchorId="1062B10B" wp14:editId="352EA978">
           <wp:extent cx="5760720" cy="1036955"/>
           <wp:effectExtent l="0" t="0" r="0" b="0"/>
-          <wp:docPr id="2" name="Picture 1"/>
+          <wp:docPr id="16" name="Picture 1"/>
           <wp:cNvGraphicFramePr>
             <a:graphicFrameLocks xmlns:a="http://schemas.openxmlformats.org/drawingml/2006/main" noChangeAspect="1"/>
           </wp:cNvGraphicFramePr>
@@ -5096,8 +5117,8 @@
 </file>
 
 <file path=word/numbering.xml><?xml version="1.0" encoding="utf-8"?>
-<w:numbering xmlns:wpc="http://schemas.microsoft.com/office/word/2010/wordprocessingCanvas" xmlns:mc="http://schemas.openxmlformats.org/markup-compatibility/2006" xmlns:o="urn:schemas-microsoft-com:office:office" xmlns:r="http://schemas.openxmlformats.org/officeDocument/2006/relationships" xmlns:m="http://schemas.openxmlformats.org/officeDocument/2006/math" xmlns:v="urn:schemas-microsoft-com:vml" xmlns:wp14="http://schemas.microsoft.com/office/word/2010/wordprocessingDrawing" xmlns:wp="http://schemas.openxmlformats.org/drawingml/2006/wordprocessingDrawing" xmlns:w10="urn:schemas-microsoft-com:office:word" xmlns:w="http://schemas.openxmlformats.org/wordprocessingml/2006/main" xmlns:w14="http://schemas.microsoft.com/office/word/2010/wordml" xmlns:wpg="http://schemas.microsoft.com/office/word/2010/wordprocessingGroup" xmlns:wpi="http://schemas.microsoft.com/office/word/2010/wordprocessingInk" xmlns:wne="http://schemas.microsoft.com/office/word/2006/wordml" xmlns:wps="http://schemas.microsoft.com/office/word/2010/wordprocessingShape" mc:Ignorable="w14 wp14">
-  <w:abstractNum w:abstractNumId="0">
+<w:numbering xmlns:wpc="http://schemas.microsoft.com/office/word/2010/wordprocessingCanvas" xmlns:cx="http://schemas.microsoft.com/office/drawing/2014/chartex" xmlns:cx1="http://schemas.microsoft.com/office/drawing/2015/9/8/chartex" xmlns:cx2="http://schemas.microsoft.com/office/drawing/2015/10/21/chartex" xmlns:cx3="http://schemas.microsoft.com/office/drawing/2016/5/9/chartex" xmlns:cx4="http://schemas.microsoft.com/office/drawing/2016/5/10/chartex" xmlns:cx5="http://schemas.microsoft.com/office/drawing/2016/5/11/chartex" xmlns:cx6="http://schemas.microsoft.com/office/drawing/2016/5/12/chartex" xmlns:cx7="http://schemas.microsoft.com/office/drawing/2016/5/13/chartex" xmlns:cx8="http://schemas.microsoft.com/office/drawing/2016/5/14/chartex" xmlns:mc="http://schemas.openxmlformats.org/markup-compatibility/2006" xmlns:aink="http://schemas.microsoft.com/office/drawing/2016/ink" xmlns:am3d="http://schemas.microsoft.com/office/drawing/2017/model3d" xmlns:o="urn:schemas-microsoft-com:office:office" xmlns:r="http://schemas.openxmlformats.org/officeDocument/2006/relationships" xmlns:m="http://schemas.openxmlformats.org/officeDocument/2006/math" xmlns:v="urn:schemas-microsoft-com:vml" xmlns:wp14="http://schemas.microsoft.com/office/word/2010/wordprocessingDrawing" xmlns:wp="http://schemas.openxmlformats.org/drawingml/2006/wordprocessingDrawing" xmlns:w10="urn:schemas-microsoft-com:office:word" xmlns:w="http://schemas.openxmlformats.org/wordprocessingml/2006/main" xmlns:w14="http://schemas.microsoft.com/office/word/2010/wordml" xmlns:w15="http://schemas.microsoft.com/office/word/2012/wordml" xmlns:w16cid="http://schemas.microsoft.com/office/word/2016/wordml/cid" xmlns:w16se="http://schemas.microsoft.com/office/word/2015/wordml/symex" xmlns:wpg="http://schemas.microsoft.com/office/word/2010/wordprocessingGroup" xmlns:wpi="http://schemas.microsoft.com/office/word/2010/wordprocessingInk" xmlns:wne="http://schemas.microsoft.com/office/word/2006/wordml" xmlns:wps="http://schemas.microsoft.com/office/word/2010/wordprocessingShape" mc:Ignorable="w14 w15 w16se w16cid wp14">
+  <w:abstractNum w:abstractNumId="0" w15:restartNumberingAfterBreak="0">
     <w:nsid w:val="106115DB"/>
     <w:multiLevelType w:val="hybridMultilevel"/>
     <w:tmpl w:val="AA5AAAEA"/>
@@ -5183,7 +5204,7 @@
       </w:pPr>
     </w:lvl>
   </w:abstractNum>
-  <w:abstractNum w:abstractNumId="1">
+  <w:abstractNum w:abstractNumId="1" w15:restartNumberingAfterBreak="0">
     <w:nsid w:val="165B487D"/>
     <w:multiLevelType w:val="hybridMultilevel"/>
     <w:tmpl w:val="A92A35DE"/>
@@ -5272,7 +5293,7 @@
       </w:pPr>
     </w:lvl>
   </w:abstractNum>
-  <w:abstractNum w:abstractNumId="2">
+  <w:abstractNum w:abstractNumId="2" w15:restartNumberingAfterBreak="0">
     <w:nsid w:val="181645BB"/>
     <w:multiLevelType w:val="hybridMultilevel"/>
     <w:tmpl w:val="698EE174"/>
@@ -5358,7 +5379,7 @@
       </w:pPr>
     </w:lvl>
   </w:abstractNum>
-  <w:abstractNum w:abstractNumId="3">
+  <w:abstractNum w:abstractNumId="3" w15:restartNumberingAfterBreak="0">
     <w:nsid w:val="1FCE4ED0"/>
     <w:multiLevelType w:val="hybridMultilevel"/>
     <w:tmpl w:val="1CBA90F4"/>
@@ -5447,7 +5468,7 @@
       </w:pPr>
     </w:lvl>
   </w:abstractNum>
-  <w:abstractNum w:abstractNumId="4">
+  <w:abstractNum w:abstractNumId="4" w15:restartNumberingAfterBreak="0">
     <w:nsid w:val="2C4B0099"/>
     <w:multiLevelType w:val="hybridMultilevel"/>
     <w:tmpl w:val="CB6687E2"/>
@@ -5536,7 +5557,7 @@
       </w:pPr>
     </w:lvl>
   </w:abstractNum>
-  <w:abstractNum w:abstractNumId="5">
+  <w:abstractNum w:abstractNumId="5" w15:restartNumberingAfterBreak="0">
     <w:nsid w:val="368C53CE"/>
     <w:multiLevelType w:val="hybridMultilevel"/>
     <w:tmpl w:val="E54E887C"/>
@@ -5628,7 +5649,7 @@
       </w:pPr>
     </w:lvl>
   </w:abstractNum>
-  <w:abstractNum w:abstractNumId="6">
+  <w:abstractNum w:abstractNumId="6" w15:restartNumberingAfterBreak="0">
     <w:nsid w:val="4DDB1EE7"/>
     <w:multiLevelType w:val="hybridMultilevel"/>
     <w:tmpl w:val="32BE0CE2"/>
@@ -5717,7 +5738,7 @@
       </w:pPr>
     </w:lvl>
   </w:abstractNum>
-  <w:abstractNum w:abstractNumId="7">
+  <w:abstractNum w:abstractNumId="7" w15:restartNumberingAfterBreak="0">
     <w:nsid w:val="6770118E"/>
     <w:multiLevelType w:val="hybridMultilevel"/>
     <w:tmpl w:val="6EB80EA2"/>
@@ -5809,7 +5830,7 @@
       </w:pPr>
     </w:lvl>
   </w:abstractNum>
-  <w:abstractNum w:abstractNumId="8">
+  <w:abstractNum w:abstractNumId="8" w15:restartNumberingAfterBreak="0">
     <w:nsid w:val="6B962658"/>
     <w:multiLevelType w:val="hybridMultilevel"/>
     <w:tmpl w:val="464EAFD8"/>
@@ -5954,7 +5975,7 @@
 </file>
 
 <file path=word/styles.xml><?xml version="1.0" encoding="utf-8"?>
-<w:styles xmlns:mc="http://schemas.openxmlformats.org/markup-compatibility/2006" xmlns:r="http://schemas.openxmlformats.org/officeDocument/2006/relationships" xmlns:w="http://schemas.openxmlformats.org/wordprocessingml/2006/main" xmlns:w14="http://schemas.microsoft.com/office/word/2010/wordml" mc:Ignorable="w14">
+<w:styles xmlns:mc="http://schemas.openxmlformats.org/markup-compatibility/2006" xmlns:r="http://schemas.openxmlformats.org/officeDocument/2006/relationships" xmlns:w="http://schemas.openxmlformats.org/wordprocessingml/2006/main" xmlns:w14="http://schemas.microsoft.com/office/word/2010/wordml" xmlns:w15="http://schemas.microsoft.com/office/word/2012/wordml" xmlns:w16cid="http://schemas.microsoft.com/office/word/2016/wordml/cid" xmlns:w16se="http://schemas.microsoft.com/office/word/2015/wordml/symex" mc:Ignorable="w14 w15 w16se w16cid">
   <w:docDefaults>
     <w:rPrDefault>
       <w:rPr>
@@ -5970,146 +5991,384 @@
       </w:pPr>
     </w:pPrDefault>
   </w:docDefaults>
-  <w:latentStyles w:defLockedState="0" w:defUIPriority="99" w:defSemiHidden="1" w:defUnhideWhenUsed="1" w:defQFormat="0" w:count="267">
-    <w:lsdException w:name="Normal" w:semiHidden="0" w:uiPriority="0" w:unhideWhenUsed="0" w:qFormat="1"/>
-    <w:lsdException w:name="heading 1" w:semiHidden="0" w:uiPriority="9" w:unhideWhenUsed="0" w:qFormat="1"/>
-    <w:lsdException w:name="heading 2" w:uiPriority="9" w:qFormat="1"/>
-    <w:lsdException w:name="heading 3" w:uiPriority="9" w:qFormat="1"/>
-    <w:lsdException w:name="heading 4" w:uiPriority="9" w:qFormat="1"/>
-    <w:lsdException w:name="heading 5" w:uiPriority="9" w:qFormat="1"/>
-    <w:lsdException w:name="heading 6" w:uiPriority="9" w:qFormat="1"/>
-    <w:lsdException w:name="heading 7" w:uiPriority="9" w:qFormat="1"/>
-    <w:lsdException w:name="heading 8" w:uiPriority="9" w:qFormat="1"/>
-    <w:lsdException w:name="heading 9" w:uiPriority="9" w:qFormat="1"/>
-    <w:lsdException w:name="toc 1" w:uiPriority="39"/>
-    <w:lsdException w:name="toc 2" w:uiPriority="39"/>
-    <w:lsdException w:name="toc 3" w:uiPriority="39"/>
-    <w:lsdException w:name="toc 4" w:uiPriority="39"/>
-    <w:lsdException w:name="toc 5" w:uiPriority="39"/>
-    <w:lsdException w:name="toc 6" w:uiPriority="39"/>
-    <w:lsdException w:name="toc 7" w:uiPriority="39"/>
-    <w:lsdException w:name="toc 8" w:uiPriority="39"/>
-    <w:lsdException w:name="toc 9" w:uiPriority="39"/>
-    <w:lsdException w:name="caption" w:uiPriority="35" w:qFormat="1"/>
-    <w:lsdException w:name="Title" w:semiHidden="0" w:uiPriority="10" w:unhideWhenUsed="0" w:qFormat="1"/>
-    <w:lsdException w:name="Default Paragraph Font" w:uiPriority="1"/>
-    <w:lsdException w:name="Subtitle" w:semiHidden="0" w:uiPriority="11" w:unhideWhenUsed="0" w:qFormat="1"/>
-    <w:lsdException w:name="Strong" w:semiHidden="0" w:uiPriority="22" w:unhideWhenUsed="0" w:qFormat="1"/>
-    <w:lsdException w:name="Emphasis" w:semiHidden="0" w:uiPriority="20" w:unhideWhenUsed="0" w:qFormat="1"/>
-    <w:lsdException w:name="Table Grid" w:semiHidden="0" w:uiPriority="59" w:unhideWhenUsed="0"/>
-    <w:lsdException w:name="Placeholder Text" w:unhideWhenUsed="0"/>
-    <w:lsdException w:name="No Spacing" w:semiHidden="0" w:uiPriority="1" w:unhideWhenUsed="0" w:qFormat="1"/>
-    <w:lsdException w:name="Light Shading" w:semiHidden="0" w:uiPriority="60" w:unhideWhenUsed="0"/>
-    <w:lsdException w:name="Light List" w:semiHidden="0" w:uiPriority="61" w:unhideWhenUsed="0"/>
-    <w:lsdException w:name="Light Grid" w:semiHidden="0" w:uiPriority="62" w:unhideWhenUsed="0"/>
-    <w:lsdException w:name="Medium Shading 1" w:semiHidden="0" w:uiPriority="63" w:unhideWhenUsed="0"/>
-    <w:lsdException w:name="Medium Shading 2" w:semiHidden="0" w:uiPriority="64" w:unhideWhenUsed="0"/>
-    <w:lsdException w:name="Medium List 1" w:semiHidden="0" w:uiPriority="65" w:unhideWhenUsed="0"/>
-    <w:lsdException w:name="Medium List 2" w:semiHidden="0" w:uiPriority="66" w:unhideWhenUsed="0"/>
-    <w:lsdException w:name="Medium Grid 1" w:semiHidden="0" w:uiPriority="67" w:unhideWhenUsed="0"/>
-    <w:lsdException w:name="Medium Grid 2" w:semiHidden="0" w:uiPriority="68" w:unhideWhenUsed="0"/>
-    <w:lsdException w:name="Medium Grid 3" w:semiHidden="0" w:uiPriority="69" w:unhideWhenUsed="0"/>
-    <w:lsdException w:name="Dark List" w:semiHidden="0" w:uiPriority="70" w:unhideWhenUsed="0"/>
-    <w:lsdException w:name="Colorful Shading" w:semiHidden="0" w:uiPriority="71" w:unhideWhenUsed="0"/>
-    <w:lsdException w:name="Colorful List" w:semiHidden="0" w:uiPriority="72" w:unhideWhenUsed="0"/>
-    <w:lsdException w:name="Colorful Grid" w:semiHidden="0" w:uiPriority="73" w:unhideWhenUsed="0"/>
-    <w:lsdException w:name="Light Shading Accent 1" w:semiHidden="0" w:uiPriority="60" w:unhideWhenUsed="0"/>
-    <w:lsdException w:name="Light List Accent 1" w:semiHidden="0" w:uiPriority="61" w:unhideWhenUsed="0"/>
-    <w:lsdException w:name="Light Grid Accent 1" w:semiHidden="0" w:uiPriority="62" w:unhideWhenUsed="0"/>
-    <w:lsdException w:name="Medium Shading 1 Accent 1" w:semiHidden="0" w:uiPriority="63" w:unhideWhenUsed="0"/>
-    <w:lsdException w:name="Medium Shading 2 Accent 1" w:semiHidden="0" w:uiPriority="64" w:unhideWhenUsed="0"/>
-    <w:lsdException w:name="Medium List 1 Accent 1" w:semiHidden="0" w:uiPriority="65" w:unhideWhenUsed="0"/>
-    <w:lsdException w:name="Revision" w:unhideWhenUsed="0"/>
-    <w:lsdException w:name="List Paragraph" w:semiHidden="0" w:uiPriority="34" w:unhideWhenUsed="0" w:qFormat="1"/>
-    <w:lsdException w:name="Quote" w:semiHidden="0" w:uiPriority="29" w:unhideWhenUsed="0" w:qFormat="1"/>
-    <w:lsdException w:name="Intense Quote" w:semiHidden="0" w:uiPriority="30" w:unhideWhenUsed="0" w:qFormat="1"/>
-    <w:lsdException w:name="Medium List 2 Accent 1" w:semiHidden="0" w:uiPriority="66" w:unhideWhenUsed="0"/>
-    <w:lsdException w:name="Medium Grid 1 Accent 1" w:semiHidden="0" w:uiPriority="67" w:unhideWhenUsed="0"/>
-    <w:lsdException w:name="Medium Grid 2 Accent 1" w:semiHidden="0" w:uiPriority="68" w:unhideWhenUsed="0"/>
-    <w:lsdException w:name="Medium Grid 3 Accent 1" w:semiHidden="0" w:uiPriority="69" w:unhideWhenUsed="0"/>
-    <w:lsdException w:name="Dark List Accent 1" w:semiHidden="0" w:uiPriority="70" w:unhideWhenUsed="0"/>
-    <w:lsdException w:name="Colorful Shading Accent 1" w:semiHidden="0" w:uiPriority="71" w:unhideWhenUsed="0"/>
-    <w:lsdException w:name="Colorful List Accent 1" w:semiHidden="0" w:uiPriority="72" w:unhideWhenUsed="0"/>
-    <w:lsdException w:name="Colorful Grid Accent 1" w:semiHidden="0" w:uiPriority="73" w:unhideWhenUsed="0"/>
-    <w:lsdException w:name="Light Shading Accent 2" w:semiHidden="0" w:uiPriority="60" w:unhideWhenUsed="0"/>
-    <w:lsdException w:name="Light List Accent 2" w:semiHidden="0" w:uiPriority="61" w:unhideWhenUsed="0"/>
-    <w:lsdException w:name="Light Grid Accent 2" w:semiHidden="0" w:uiPriority="62" w:unhideWhenUsed="0"/>
-    <w:lsdException w:name="Medium Shading 1 Accent 2" w:semiHidden="0" w:uiPriority="63" w:unhideWhenUsed="0"/>
-    <w:lsdException w:name="Medium Shading 2 Accent 2" w:semiHidden="0" w:uiPriority="64" w:unhideWhenUsed="0"/>
-    <w:lsdException w:name="Medium List 1 Accent 2" w:semiHidden="0" w:uiPriority="65" w:unhideWhenUsed="0"/>
-    <w:lsdException w:name="Medium List 2 Accent 2" w:semiHidden="0" w:uiPriority="66" w:unhideWhenUsed="0"/>
-    <w:lsdException w:name="Medium Grid 1 Accent 2" w:semiHidden="0" w:uiPriority="67" w:unhideWhenUsed="0"/>
-    <w:lsdException w:name="Medium Grid 2 Accent 2" w:semiHidden="0" w:uiPriority="68" w:unhideWhenUsed="0"/>
-    <w:lsdException w:name="Medium Grid 3 Accent 2" w:semiHidden="0" w:uiPriority="69" w:unhideWhenUsed="0"/>
-    <w:lsdException w:name="Dark List Accent 2" w:semiHidden="0" w:uiPriority="70" w:unhideWhenUsed="0"/>
-    <w:lsdException w:name="Colorful Shading Accent 2" w:semiHidden="0" w:uiPriority="71" w:unhideWhenUsed="0"/>
-    <w:lsdException w:name="Colorful List Accent 2" w:semiHidden="0" w:uiPriority="72" w:unhideWhenUsed="0"/>
-    <w:lsdException w:name="Colorful Grid Accent 2" w:semiHidden="0" w:uiPriority="73" w:unhideWhenUsed="0"/>
-    <w:lsdException w:name="Light Shading Accent 3" w:semiHidden="0" w:uiPriority="60" w:unhideWhenUsed="0"/>
-    <w:lsdException w:name="Light List Accent 3" w:semiHidden="0" w:uiPriority="61" w:unhideWhenUsed="0"/>
-    <w:lsdException w:name="Light Grid Accent 3" w:semiHidden="0" w:uiPriority="62" w:unhideWhenUsed="0"/>
-    <w:lsdException w:name="Medium Shading 1 Accent 3" w:semiHidden="0" w:uiPriority="63" w:unhideWhenUsed="0"/>
-    <w:lsdException w:name="Medium Shading 2 Accent 3" w:semiHidden="0" w:uiPriority="64" w:unhideWhenUsed="0"/>
-    <w:lsdException w:name="Medium List 1 Accent 3" w:semiHidden="0" w:uiPriority="65" w:unhideWhenUsed="0"/>
-    <w:lsdException w:name="Medium List 2 Accent 3" w:semiHidden="0" w:uiPriority="66" w:unhideWhenUsed="0"/>
-    <w:lsdException w:name="Medium Grid 1 Accent 3" w:semiHidden="0" w:uiPriority="67" w:unhideWhenUsed="0"/>
-    <w:lsdException w:name="Medium Grid 2 Accent 3" w:semiHidden="0" w:uiPriority="68" w:unhideWhenUsed="0"/>
-    <w:lsdException w:name="Medium Grid 3 Accent 3" w:semiHidden="0" w:uiPriority="69" w:unhideWhenUsed="0"/>
-    <w:lsdException w:name="Dark List Accent 3" w:semiHidden="0" w:uiPriority="70" w:unhideWhenUsed="0"/>
-    <w:lsdException w:name="Colorful Shading Accent 3" w:semiHidden="0" w:uiPriority="71" w:unhideWhenUsed="0"/>
-    <w:lsdException w:name="Colorful List Accent 3" w:semiHidden="0" w:uiPriority="72" w:unhideWhenUsed="0"/>
-    <w:lsdException w:name="Colorful Grid Accent 3" w:semiHidden="0" w:uiPriority="73" w:unhideWhenUsed="0"/>
-    <w:lsdException w:name="Light Shading Accent 4" w:semiHidden="0" w:uiPriority="60" w:unhideWhenUsed="0"/>
-    <w:lsdException w:name="Light List Accent 4" w:semiHidden="0" w:uiPriority="61" w:unhideWhenUsed="0"/>
-    <w:lsdException w:name="Light Grid Accent 4" w:semiHidden="0" w:uiPriority="62" w:unhideWhenUsed="0"/>
-    <w:lsdException w:name="Medium Shading 1 Accent 4" w:semiHidden="0" w:uiPriority="63" w:unhideWhenUsed="0"/>
-    <w:lsdException w:name="Medium Shading 2 Accent 4" w:semiHidden="0" w:uiPriority="64" w:unhideWhenUsed="0"/>
-    <w:lsdException w:name="Medium List 1 Accent 4" w:semiHidden="0" w:uiPriority="65" w:unhideWhenUsed="0"/>
-    <w:lsdException w:name="Medium List 2 Accent 4" w:semiHidden="0" w:uiPriority="66" w:unhideWhenUsed="0"/>
-    <w:lsdException w:name="Medium Grid 1 Accent 4" w:semiHidden="0" w:uiPriority="67" w:unhideWhenUsed="0"/>
-    <w:lsdException w:name="Medium Grid 2 Accent 4" w:semiHidden="0" w:uiPriority="68" w:unhideWhenUsed="0"/>
-    <w:lsdException w:name="Medium Grid 3 Accent 4" w:semiHidden="0" w:uiPriority="69" w:unhideWhenUsed="0"/>
-    <w:lsdException w:name="Dark List Accent 4" w:semiHidden="0" w:uiPriority="70" w:unhideWhenUsed="0"/>
-    <w:lsdException w:name="Colorful Shading Accent 4" w:semiHidden="0" w:uiPriority="71" w:unhideWhenUsed="0"/>
-    <w:lsdException w:name="Colorful List Accent 4" w:semiHidden="0" w:uiPriority="72" w:unhideWhenUsed="0"/>
-    <w:lsdException w:name="Colorful Grid Accent 4" w:semiHidden="0" w:uiPriority="73" w:unhideWhenUsed="0"/>
-    <w:lsdException w:name="Light Shading Accent 5" w:semiHidden="0" w:uiPriority="60" w:unhideWhenUsed="0"/>
-    <w:lsdException w:name="Light List Accent 5" w:semiHidden="0" w:uiPriority="61" w:unhideWhenUsed="0"/>
-    <w:lsdException w:name="Light Grid Accent 5" w:semiHidden="0" w:uiPriority="62" w:unhideWhenUsed="0"/>
-    <w:lsdException w:name="Medium Shading 1 Accent 5" w:semiHidden="0" w:uiPriority="63" w:unhideWhenUsed="0"/>
-    <w:lsdException w:name="Medium Shading 2 Accent 5" w:semiHidden="0" w:uiPriority="64" w:unhideWhenUsed="0"/>
-    <w:lsdException w:name="Medium List 1 Accent 5" w:semiHidden="0" w:uiPriority="65" w:unhideWhenUsed="0"/>
-    <w:lsdException w:name="Medium List 2 Accent 5" w:semiHidden="0" w:uiPriority="66" w:unhideWhenUsed="0"/>
-    <w:lsdException w:name="Medium Grid 1 Accent 5" w:semiHidden="0" w:uiPriority="67" w:unhideWhenUsed="0"/>
-    <w:lsdException w:name="Medium Grid 2 Accent 5" w:semiHidden="0" w:uiPriority="68" w:unhideWhenUsed="0"/>
-    <w:lsdException w:name="Medium Grid 3 Accent 5" w:semiHidden="0" w:uiPriority="69" w:unhideWhenUsed="0"/>
-    <w:lsdException w:name="Dark List Accent 5" w:semiHidden="0" w:uiPriority="70" w:unhideWhenUsed="0"/>
-    <w:lsdException w:name="Colorful Shading Accent 5" w:semiHidden="0" w:uiPriority="71" w:unhideWhenUsed="0"/>
-    <w:lsdException w:name="Colorful List Accent 5" w:semiHidden="0" w:uiPriority="72" w:unhideWhenUsed="0"/>
-    <w:lsdException w:name="Colorful Grid Accent 5" w:semiHidden="0" w:uiPriority="73" w:unhideWhenUsed="0"/>
-    <w:lsdException w:name="Light Shading Accent 6" w:semiHidden="0" w:uiPriority="60" w:unhideWhenUsed="0"/>
-    <w:lsdException w:name="Light List Accent 6" w:semiHidden="0" w:uiPriority="61" w:unhideWhenUsed="0"/>
-    <w:lsdException w:name="Light Grid Accent 6" w:semiHidden="0" w:uiPriority="62" w:unhideWhenUsed="0"/>
-    <w:lsdException w:name="Medium Shading 1 Accent 6" w:semiHidden="0" w:uiPriority="63" w:unhideWhenUsed="0"/>
-    <w:lsdException w:name="Medium Shading 2 Accent 6" w:semiHidden="0" w:uiPriority="64" w:unhideWhenUsed="0"/>
-    <w:lsdException w:name="Medium List 1 Accent 6" w:semiHidden="0" w:uiPriority="65" w:unhideWhenUsed="0"/>
-    <w:lsdException w:name="Medium List 2 Accent 6" w:semiHidden="0" w:uiPriority="66" w:unhideWhenUsed="0"/>
-    <w:lsdException w:name="Medium Grid 1 Accent 6" w:semiHidden="0" w:uiPriority="67" w:unhideWhenUsed="0"/>
-    <w:lsdException w:name="Medium Grid 2 Accent 6" w:semiHidden="0" w:uiPriority="68" w:unhideWhenUsed="0"/>
-    <w:lsdException w:name="Medium Grid 3 Accent 6" w:semiHidden="0" w:uiPriority="69" w:unhideWhenUsed="0"/>
-    <w:lsdException w:name="Dark List Accent 6" w:semiHidden="0" w:uiPriority="70" w:unhideWhenUsed="0"/>
-    <w:lsdException w:name="Colorful Shading Accent 6" w:semiHidden="0" w:uiPriority="71" w:unhideWhenUsed="0"/>
-    <w:lsdException w:name="Colorful List Accent 6" w:semiHidden="0" w:uiPriority="72" w:unhideWhenUsed="0"/>
-    <w:lsdException w:name="Colorful Grid Accent 6" w:semiHidden="0" w:uiPriority="73" w:unhideWhenUsed="0"/>
-    <w:lsdException w:name="Subtle Emphasis" w:semiHidden="0" w:uiPriority="19" w:unhideWhenUsed="0" w:qFormat="1"/>
-    <w:lsdException w:name="Intense Emphasis" w:semiHidden="0" w:uiPriority="21" w:unhideWhenUsed="0" w:qFormat="1"/>
-    <w:lsdException w:name="Subtle Reference" w:semiHidden="0" w:uiPriority="31" w:unhideWhenUsed="0" w:qFormat="1"/>
-    <w:lsdException w:name="Intense Reference" w:semiHidden="0" w:uiPriority="32" w:unhideWhenUsed="0" w:qFormat="1"/>
-    <w:lsdException w:name="Book Title" w:semiHidden="0" w:uiPriority="33" w:unhideWhenUsed="0" w:qFormat="1"/>
-    <w:lsdException w:name="Bibliography" w:uiPriority="37"/>
-    <w:lsdException w:name="TOC Heading" w:uiPriority="39" w:qFormat="1"/>
+  <w:latentStyles w:defLockedState="0" w:defUIPriority="99" w:defSemiHidden="0" w:defUnhideWhenUsed="0" w:defQFormat="0" w:count="375">
+    <w:lsdException w:name="Normal" w:uiPriority="0" w:qFormat="1"/>
+    <w:lsdException w:name="heading 1" w:uiPriority="9" w:qFormat="1"/>
+    <w:lsdException w:name="heading 2" w:semiHidden="1" w:uiPriority="9" w:unhideWhenUsed="1" w:qFormat="1"/>
+    <w:lsdException w:name="heading 3" w:semiHidden="1" w:uiPriority="9" w:unhideWhenUsed="1" w:qFormat="1"/>
+    <w:lsdException w:name="heading 4" w:semiHidden="1" w:uiPriority="9" w:unhideWhenUsed="1" w:qFormat="1"/>
+    <w:lsdException w:name="heading 5" w:semiHidden="1" w:uiPriority="9" w:unhideWhenUsed="1" w:qFormat="1"/>
+    <w:lsdException w:name="heading 6" w:semiHidden="1" w:uiPriority="9" w:unhideWhenUsed="1" w:qFormat="1"/>
+    <w:lsdException w:name="heading 7" w:semiHidden="1" w:uiPriority="9" w:unhideWhenUsed="1" w:qFormat="1"/>
+    <w:lsdException w:name="heading 8" w:semiHidden="1" w:uiPriority="9" w:unhideWhenUsed="1" w:qFormat="1"/>
+    <w:lsdException w:name="heading 9" w:semiHidden="1" w:uiPriority="9" w:unhideWhenUsed="1" w:qFormat="1"/>
+    <w:lsdException w:name="index 1" w:semiHidden="1" w:unhideWhenUsed="1"/>
+    <w:lsdException w:name="index 2" w:semiHidden="1" w:unhideWhenUsed="1"/>
+    <w:lsdException w:name="index 3" w:semiHidden="1" w:unhideWhenUsed="1"/>
+    <w:lsdException w:name="index 4" w:semiHidden="1" w:unhideWhenUsed="1"/>
+    <w:lsdException w:name="index 5" w:semiHidden="1" w:unhideWhenUsed="1"/>
+    <w:lsdException w:name="index 6" w:semiHidden="1" w:unhideWhenUsed="1"/>
+    <w:lsdException w:name="index 7" w:semiHidden="1" w:unhideWhenUsed="1"/>
+    <w:lsdException w:name="index 8" w:semiHidden="1" w:unhideWhenUsed="1"/>
+    <w:lsdException w:name="index 9" w:semiHidden="1" w:unhideWhenUsed="1"/>
+    <w:lsdException w:name="toc 1" w:semiHidden="1" w:uiPriority="39" w:unhideWhenUsed="1"/>
+    <w:lsdException w:name="toc 2" w:semiHidden="1" w:uiPriority="39" w:unhideWhenUsed="1"/>
+    <w:lsdException w:name="toc 3" w:semiHidden="1" w:uiPriority="39" w:unhideWhenUsed="1"/>
+    <w:lsdException w:name="toc 4" w:semiHidden="1" w:uiPriority="39" w:unhideWhenUsed="1"/>
+    <w:lsdException w:name="toc 5" w:semiHidden="1" w:uiPriority="39" w:unhideWhenUsed="1"/>
+    <w:lsdException w:name="toc 6" w:semiHidden="1" w:uiPriority="39" w:unhideWhenUsed="1"/>
+    <w:lsdException w:name="toc 7" w:semiHidden="1" w:uiPriority="39" w:unhideWhenUsed="1"/>
+    <w:lsdException w:name="toc 8" w:semiHidden="1" w:uiPriority="39" w:unhideWhenUsed="1"/>
+    <w:lsdException w:name="toc 9" w:semiHidden="1" w:uiPriority="39" w:unhideWhenUsed="1"/>
+    <w:lsdException w:name="Normal Indent" w:semiHidden="1" w:unhideWhenUsed="1"/>
+    <w:lsdException w:name="footnote text" w:semiHidden="1" w:unhideWhenUsed="1"/>
+    <w:lsdException w:name="annotation text" w:semiHidden="1" w:unhideWhenUsed="1"/>
+    <w:lsdException w:name="header" w:semiHidden="1" w:unhideWhenUsed="1"/>
+    <w:lsdException w:name="footer" w:semiHidden="1" w:unhideWhenUsed="1"/>
+    <w:lsdException w:name="index heading" w:semiHidden="1" w:unhideWhenUsed="1"/>
+    <w:lsdException w:name="caption" w:semiHidden="1" w:uiPriority="35" w:unhideWhenUsed="1" w:qFormat="1"/>
+    <w:lsdException w:name="table of figures" w:semiHidden="1" w:unhideWhenUsed="1"/>
+    <w:lsdException w:name="envelope address" w:semiHidden="1" w:unhideWhenUsed="1"/>
+    <w:lsdException w:name="envelope return" w:semiHidden="1" w:unhideWhenUsed="1"/>
+    <w:lsdException w:name="footnote reference" w:semiHidden="1" w:unhideWhenUsed="1"/>
+    <w:lsdException w:name="annotation reference" w:semiHidden="1" w:unhideWhenUsed="1"/>
+    <w:lsdException w:name="line number" w:semiHidden="1" w:unhideWhenUsed="1"/>
+    <w:lsdException w:name="page number" w:semiHidden="1" w:unhideWhenUsed="1"/>
+    <w:lsdException w:name="endnote reference" w:semiHidden="1" w:unhideWhenUsed="1"/>
+    <w:lsdException w:name="endnote text" w:semiHidden="1" w:unhideWhenUsed="1"/>
+    <w:lsdException w:name="table of authorities" w:semiHidden="1" w:unhideWhenUsed="1"/>
+    <w:lsdException w:name="macro" w:semiHidden="1" w:unhideWhenUsed="1"/>
+    <w:lsdException w:name="toa heading" w:semiHidden="1" w:unhideWhenUsed="1"/>
+    <w:lsdException w:name="List" w:semiHidden="1" w:unhideWhenUsed="1"/>
+    <w:lsdException w:name="List Bullet" w:semiHidden="1" w:unhideWhenUsed="1"/>
+    <w:lsdException w:name="List Number" w:semiHidden="1" w:unhideWhenUsed="1"/>
+    <w:lsdException w:name="List 2" w:semiHidden="1" w:unhideWhenUsed="1"/>
+    <w:lsdException w:name="List 3" w:semiHidden="1" w:unhideWhenUsed="1"/>
+    <w:lsdException w:name="List 4" w:semiHidden="1" w:unhideWhenUsed="1"/>
+    <w:lsdException w:name="List 5" w:semiHidden="1" w:unhideWhenUsed="1"/>
+    <w:lsdException w:name="List Bullet 2" w:semiHidden="1" w:unhideWhenUsed="1"/>
+    <w:lsdException w:name="List Bullet 3" w:semiHidden="1" w:unhideWhenUsed="1"/>
+    <w:lsdException w:name="List Bullet 4" w:semiHidden="1" w:unhideWhenUsed="1"/>
+    <w:lsdException w:name="List Bullet 5" w:semiHidden="1" w:unhideWhenUsed="1"/>
+    <w:lsdException w:name="List Number 2" w:semiHidden="1" w:unhideWhenUsed="1"/>
+    <w:lsdException w:name="List Number 3" w:semiHidden="1" w:unhideWhenUsed="1"/>
+    <w:lsdException w:name="List Number 4" w:semiHidden="1" w:unhideWhenUsed="1"/>
+    <w:lsdException w:name="List Number 5" w:semiHidden="1" w:unhideWhenUsed="1"/>
+    <w:lsdException w:name="Title" w:uiPriority="10" w:qFormat="1"/>
+    <w:lsdException w:name="Closing" w:semiHidden="1" w:unhideWhenUsed="1"/>
+    <w:lsdException w:name="Signature" w:semiHidden="1" w:unhideWhenUsed="1"/>
+    <w:lsdException w:name="Default Paragraph Font" w:semiHidden="1" w:uiPriority="1" w:unhideWhenUsed="1"/>
+    <w:lsdException w:name="Body Text" w:semiHidden="1" w:unhideWhenUsed="1"/>
+    <w:lsdException w:name="Body Text Indent" w:semiHidden="1" w:unhideWhenUsed="1"/>
+    <w:lsdException w:name="List Continue" w:semiHidden="1" w:unhideWhenUsed="1"/>
+    <w:lsdException w:name="List Continue 2" w:semiHidden="1" w:unhideWhenUsed="1"/>
+    <w:lsdException w:name="List Continue 3" w:semiHidden="1" w:unhideWhenUsed="1"/>
+    <w:lsdException w:name="List Continue 4" w:semiHidden="1" w:unhideWhenUsed="1"/>
+    <w:lsdException w:name="List Continue 5" w:semiHidden="1" w:unhideWhenUsed="1"/>
+    <w:lsdException w:name="Message Header" w:semiHidden="1" w:unhideWhenUsed="1"/>
+    <w:lsdException w:name="Subtitle" w:uiPriority="11" w:qFormat="1"/>
+    <w:lsdException w:name="Salutation" w:semiHidden="1" w:unhideWhenUsed="1"/>
+    <w:lsdException w:name="Date" w:semiHidden="1" w:unhideWhenUsed="1"/>
+    <w:lsdException w:name="Body Text First Indent" w:semiHidden="1" w:unhideWhenUsed="1"/>
+    <w:lsdException w:name="Body Text First Indent 2" w:semiHidden="1" w:unhideWhenUsed="1"/>
+    <w:lsdException w:name="Note Heading" w:semiHidden="1" w:unhideWhenUsed="1"/>
+    <w:lsdException w:name="Body Text 2" w:semiHidden="1" w:unhideWhenUsed="1"/>
+    <w:lsdException w:name="Body Text 3" w:semiHidden="1" w:unhideWhenUsed="1"/>
+    <w:lsdException w:name="Body Text Indent 2" w:semiHidden="1" w:unhideWhenUsed="1"/>
+    <w:lsdException w:name="Body Text Indent 3" w:semiHidden="1" w:unhideWhenUsed="1"/>
+    <w:lsdException w:name="Block Text" w:semiHidden="1" w:unhideWhenUsed="1"/>
+    <w:lsdException w:name="Hyperlink" w:semiHidden="1" w:unhideWhenUsed="1"/>
+    <w:lsdException w:name="FollowedHyperlink" w:semiHidden="1" w:unhideWhenUsed="1"/>
+    <w:lsdException w:name="Strong" w:uiPriority="22" w:qFormat="1"/>
+    <w:lsdException w:name="Emphasis" w:uiPriority="20" w:qFormat="1"/>
+    <w:lsdException w:name="Document Map" w:semiHidden="1" w:unhideWhenUsed="1"/>
+    <w:lsdException w:name="Plain Text" w:semiHidden="1" w:unhideWhenUsed="1"/>
+    <w:lsdException w:name="E-mail Signature" w:semiHidden="1" w:unhideWhenUsed="1"/>
+    <w:lsdException w:name="HTML Top of Form" w:semiHidden="1" w:unhideWhenUsed="1"/>
+    <w:lsdException w:name="HTML Bottom of Form" w:semiHidden="1" w:unhideWhenUsed="1"/>
+    <w:lsdException w:name="Normal (Web)" w:semiHidden="1" w:unhideWhenUsed="1"/>
+    <w:lsdException w:name="HTML Acronym" w:semiHidden="1" w:unhideWhenUsed="1"/>
+    <w:lsdException w:name="HTML Address" w:semiHidden="1" w:unhideWhenUsed="1"/>
+    <w:lsdException w:name="HTML Cite" w:semiHidden="1" w:unhideWhenUsed="1"/>
+    <w:lsdException w:name="HTML Code" w:semiHidden="1" w:unhideWhenUsed="1"/>
+    <w:lsdException w:name="HTML Definition" w:semiHidden="1" w:unhideWhenUsed="1"/>
+    <w:lsdException w:name="HTML Keyboard" w:semiHidden="1" w:unhideWhenUsed="1"/>
+    <w:lsdException w:name="HTML Preformatted" w:semiHidden="1" w:unhideWhenUsed="1"/>
+    <w:lsdException w:name="HTML Sample" w:semiHidden="1" w:unhideWhenUsed="1"/>
+    <w:lsdException w:name="HTML Typewriter" w:semiHidden="1" w:unhideWhenUsed="1"/>
+    <w:lsdException w:name="HTML Variable" w:semiHidden="1" w:unhideWhenUsed="1"/>
+    <w:lsdException w:name="Normal Table" w:semiHidden="1" w:unhideWhenUsed="1"/>
+    <w:lsdException w:name="annotation subject" w:semiHidden="1" w:unhideWhenUsed="1"/>
+    <w:lsdException w:name="No List" w:semiHidden="1" w:unhideWhenUsed="1"/>
+    <w:lsdException w:name="Outline List 1" w:semiHidden="1" w:unhideWhenUsed="1"/>
+    <w:lsdException w:name="Outline List 2" w:semiHidden="1" w:unhideWhenUsed="1"/>
+    <w:lsdException w:name="Outline List 3" w:semiHidden="1" w:unhideWhenUsed="1"/>
+    <w:lsdException w:name="Table Simple 1" w:semiHidden="1" w:unhideWhenUsed="1"/>
+    <w:lsdException w:name="Table Simple 2" w:semiHidden="1" w:unhideWhenUsed="1"/>
+    <w:lsdException w:name="Table Simple 3" w:semiHidden="1" w:unhideWhenUsed="1"/>
+    <w:lsdException w:name="Table Classic 1" w:semiHidden="1" w:unhideWhenUsed="1"/>
+    <w:lsdException w:name="Table Classic 2" w:semiHidden="1" w:unhideWhenUsed="1"/>
+    <w:lsdException w:name="Table Classic 3" w:semiHidden="1" w:unhideWhenUsed="1"/>
+    <w:lsdException w:name="Table Classic 4" w:semiHidden="1" w:unhideWhenUsed="1"/>
+    <w:lsdException w:name="Table Colorful 1" w:semiHidden="1" w:unhideWhenUsed="1"/>
+    <w:lsdException w:name="Table Colorful 2" w:semiHidden="1" w:unhideWhenUsed="1"/>
+    <w:lsdException w:name="Table Colorful 3" w:semiHidden="1" w:unhideWhenUsed="1"/>
+    <w:lsdException w:name="Table Columns 1" w:semiHidden="1" w:unhideWhenUsed="1"/>
+    <w:lsdException w:name="Table Columns 2" w:semiHidden="1" w:unhideWhenUsed="1"/>
+    <w:lsdException w:name="Table Columns 3" w:semiHidden="1" w:unhideWhenUsed="1"/>
+    <w:lsdException w:name="Table Columns 4" w:semiHidden="1" w:unhideWhenUsed="1"/>
+    <w:lsdException w:name="Table Columns 5" w:semiHidden="1" w:unhideWhenUsed="1"/>
+    <w:lsdException w:name="Table Grid 1" w:semiHidden="1" w:unhideWhenUsed="1"/>
+    <w:lsdException w:name="Table Grid 2" w:semiHidden="1" w:unhideWhenUsed="1"/>
+    <w:lsdException w:name="Table Grid 3" w:semiHidden="1" w:unhideWhenUsed="1"/>
+    <w:lsdException w:name="Table Grid 4" w:semiHidden="1" w:unhideWhenUsed="1"/>
+    <w:lsdException w:name="Table Grid 5" w:semiHidden="1" w:unhideWhenUsed="1"/>
+    <w:lsdException w:name="Table Grid 6" w:semiHidden="1" w:unhideWhenUsed="1"/>
+    <w:lsdException w:name="Table Grid 7" w:semiHidden="1" w:unhideWhenUsed="1"/>
+    <w:lsdException w:name="Table Grid 8" w:semiHidden="1" w:unhideWhenUsed="1"/>
+    <w:lsdException w:name="Table List 1" w:semiHidden="1" w:unhideWhenUsed="1"/>
+    <w:lsdException w:name="Table List 2" w:semiHidden="1" w:unhideWhenUsed="1"/>
+    <w:lsdException w:name="Table List 3" w:semiHidden="1" w:unhideWhenUsed="1"/>
+    <w:lsdException w:name="Table List 4" w:semiHidden="1" w:unhideWhenUsed="1"/>
+    <w:lsdException w:name="Table List 5" w:semiHidden="1" w:unhideWhenUsed="1"/>
+    <w:lsdException w:name="Table List 6" w:semiHidden="1" w:unhideWhenUsed="1"/>
+    <w:lsdException w:name="Table List 7" w:semiHidden="1" w:unhideWhenUsed="1"/>
+    <w:lsdException w:name="Table List 8" w:semiHidden="1" w:unhideWhenUsed="1"/>
+    <w:lsdException w:name="Table 3D effects 1" w:semiHidden="1" w:unhideWhenUsed="1"/>
+    <w:lsdException w:name="Table 3D effects 2" w:semiHidden="1" w:unhideWhenUsed="1"/>
+    <w:lsdException w:name="Table 3D effects 3" w:semiHidden="1" w:unhideWhenUsed="1"/>
+    <w:lsdException w:name="Table Contemporary" w:semiHidden="1" w:unhideWhenUsed="1"/>
+    <w:lsdException w:name="Table Elegant" w:semiHidden="1" w:unhideWhenUsed="1"/>
+    <w:lsdException w:name="Table Professional" w:semiHidden="1" w:unhideWhenUsed="1"/>
+    <w:lsdException w:name="Table Subtle 1" w:semiHidden="1" w:unhideWhenUsed="1"/>
+    <w:lsdException w:name="Table Subtle 2" w:semiHidden="1" w:unhideWhenUsed="1"/>
+    <w:lsdException w:name="Table Web 1" w:semiHidden="1" w:unhideWhenUsed="1"/>
+    <w:lsdException w:name="Table Web 2" w:semiHidden="1" w:unhideWhenUsed="1"/>
+    <w:lsdException w:name="Table Web 3" w:semiHidden="1" w:unhideWhenUsed="1"/>
+    <w:lsdException w:name="Balloon Text" w:semiHidden="1" w:unhideWhenUsed="1"/>
+    <w:lsdException w:name="Table Grid" w:semiHidden="1" w:uiPriority="59" w:unhideWhenUsed="1"/>
+    <w:lsdException w:name="Table Theme" w:semiHidden="1" w:unhideWhenUsed="1"/>
+    <w:lsdException w:name="Placeholder Text" w:semiHidden="1"/>
+    <w:lsdException w:name="No Spacing" w:uiPriority="1" w:qFormat="1"/>
+    <w:lsdException w:name="Light Shading" w:uiPriority="60"/>
+    <w:lsdException w:name="Light List" w:uiPriority="61"/>
+    <w:lsdException w:name="Light Grid" w:uiPriority="62"/>
+    <w:lsdException w:name="Medium Shading 1" w:uiPriority="63"/>
+    <w:lsdException w:name="Medium Shading 2" w:uiPriority="64"/>
+    <w:lsdException w:name="Medium List 1" w:uiPriority="65"/>
+    <w:lsdException w:name="Medium List 2" w:uiPriority="66"/>
+    <w:lsdException w:name="Medium Grid 1" w:uiPriority="67"/>
+    <w:lsdException w:name="Medium Grid 2" w:uiPriority="68"/>
+    <w:lsdException w:name="Medium Grid 3" w:uiPriority="69"/>
+    <w:lsdException w:name="Dark List" w:uiPriority="70"/>
+    <w:lsdException w:name="Colorful Shading" w:uiPriority="71"/>
+    <w:lsdException w:name="Colorful List" w:uiPriority="72"/>
+    <w:lsdException w:name="Colorful Grid" w:uiPriority="73"/>
+    <w:lsdException w:name="Light Shading Accent 1" w:uiPriority="60"/>
+    <w:lsdException w:name="Light List Accent 1" w:uiPriority="61"/>
+    <w:lsdException w:name="Light Grid Accent 1" w:uiPriority="62"/>
+    <w:lsdException w:name="Medium Shading 1 Accent 1" w:uiPriority="63"/>
+    <w:lsdException w:name="Medium Shading 2 Accent 1" w:uiPriority="64"/>
+    <w:lsdException w:name="Medium List 1 Accent 1" w:uiPriority="65"/>
+    <w:lsdException w:name="Revision" w:semiHidden="1"/>
+    <w:lsdException w:name="List Paragraph" w:uiPriority="34" w:qFormat="1"/>
+    <w:lsdException w:name="Quote" w:uiPriority="29" w:qFormat="1"/>
+    <w:lsdException w:name="Intense Quote" w:uiPriority="30" w:qFormat="1"/>
+    <w:lsdException w:name="Medium List 2 Accent 1" w:uiPriority="66"/>
+    <w:lsdException w:name="Medium Grid 1 Accent 1" w:uiPriority="67"/>
+    <w:lsdException w:name="Medium Grid 2 Accent 1" w:uiPriority="68"/>
+    <w:lsdException w:name="Medium Grid 3 Accent 1" w:uiPriority="69"/>
+    <w:lsdException w:name="Dark List Accent 1" w:uiPriority="70"/>
+    <w:lsdException w:name="Colorful Shading Accent 1" w:uiPriority="71"/>
+    <w:lsdException w:name="Colorful List Accent 1" w:uiPriority="72"/>
+    <w:lsdException w:name="Colorful Grid Accent 1" w:uiPriority="73"/>
+    <w:lsdException w:name="Light Shading Accent 2" w:uiPriority="60"/>
+    <w:lsdException w:name="Light List Accent 2" w:uiPriority="61"/>
+    <w:lsdException w:name="Light Grid Accent 2" w:uiPriority="62"/>
+    <w:lsdException w:name="Medium Shading 1 Accent 2" w:uiPriority="63"/>
+    <w:lsdException w:name="Medium Shading 2 Accent 2" w:uiPriority="64"/>
+    <w:lsdException w:name="Medium List 1 Accent 2" w:uiPriority="65"/>
+    <w:lsdException w:name="Medium List 2 Accent 2" w:uiPriority="66"/>
+    <w:lsdException w:name="Medium Grid 1 Accent 2" w:uiPriority="67"/>
+    <w:lsdException w:name="Medium Grid 2 Accent 2" w:uiPriority="68"/>
+    <w:lsdException w:name="Medium Grid 3 Accent 2" w:uiPriority="69"/>
+    <w:lsdException w:name="Dark List Accent 2" w:uiPriority="70"/>
+    <w:lsdException w:name="Colorful Shading Accent 2" w:uiPriority="71"/>
+    <w:lsdException w:name="Colorful List Accent 2" w:uiPriority="72"/>
+    <w:lsdException w:name="Colorful Grid Accent 2" w:uiPriority="73"/>
+    <w:lsdException w:name="Light Shading Accent 3" w:uiPriority="60"/>
+    <w:lsdException w:name="Light List Accent 3" w:uiPriority="61"/>
+    <w:lsdException w:name="Light Grid Accent 3" w:uiPriority="62"/>
+    <w:lsdException w:name="Medium Shading 1 Accent 3" w:uiPriority="63"/>
+    <w:lsdException w:name="Medium Shading 2 Accent 3" w:uiPriority="64"/>
+    <w:lsdException w:name="Medium List 1 Accent 3" w:uiPriority="65"/>
+    <w:lsdException w:name="Medium List 2 Accent 3" w:uiPriority="66"/>
+    <w:lsdException w:name="Medium Grid 1 Accent 3" w:uiPriority="67"/>
+    <w:lsdException w:name="Medium Grid 2 Accent 3" w:uiPriority="68"/>
+    <w:lsdException w:name="Medium Grid 3 Accent 3" w:uiPriority="69"/>
+    <w:lsdException w:name="Dark List Accent 3" w:uiPriority="70"/>
+    <w:lsdException w:name="Colorful Shading Accent 3" w:uiPriority="71"/>
+    <w:lsdException w:name="Colorful List Accent 3" w:uiPriority="72"/>
+    <w:lsdException w:name="Colorful Grid Accent 3" w:uiPriority="73"/>
+    <w:lsdException w:name="Light Shading Accent 4" w:uiPriority="60"/>
+    <w:lsdException w:name="Light List Accent 4" w:uiPriority="61"/>
+    <w:lsdException w:name="Light Grid Accent 4" w:uiPriority="62"/>
+    <w:lsdException w:name="Medium Shading 1 Accent 4" w:uiPriority="63"/>
+    <w:lsdException w:name="Medium Shading 2 Accent 4" w:uiPriority="64"/>
+    <w:lsdException w:name="Medium List 1 Accent 4" w:uiPriority="65"/>
+    <w:lsdException w:name="Medium List 2 Accent 4" w:uiPriority="66"/>
+    <w:lsdException w:name="Medium Grid 1 Accent 4" w:uiPriority="67"/>
+    <w:lsdException w:name="Medium Grid 2 Accent 4" w:uiPriority="68"/>
+    <w:lsdException w:name="Medium Grid 3 Accent 4" w:uiPriority="69"/>
+    <w:lsdException w:name="Dark List Accent 4" w:uiPriority="70"/>
+    <w:lsdException w:name="Colorful Shading Accent 4" w:uiPriority="71"/>
+    <w:lsdException w:name="Colorful List Accent 4" w:uiPriority="72"/>
+    <w:lsdException w:name="Colorful Grid Accent 4" w:uiPriority="73"/>
+    <w:lsdException w:name="Light Shading Accent 5" w:uiPriority="60"/>
+    <w:lsdException w:name="Light List Accent 5" w:uiPriority="61"/>
+    <w:lsdException w:name="Light Grid Accent 5" w:uiPriority="62"/>
+    <w:lsdException w:name="Medium Shading 1 Accent 5" w:uiPriority="63"/>
+    <w:lsdException w:name="Medium Shading 2 Accent 5" w:uiPriority="64"/>
+    <w:lsdException w:name="Medium List 1 Accent 5" w:uiPriority="65"/>
+    <w:lsdException w:name="Medium List 2 Accent 5" w:uiPriority="66"/>
+    <w:lsdException w:name="Medium Grid 1 Accent 5" w:uiPriority="67"/>
+    <w:lsdException w:name="Medium Grid 2 Accent 5" w:uiPriority="68"/>
+    <w:lsdException w:name="Medium Grid 3 Accent 5" w:uiPriority="69"/>
+    <w:lsdException w:name="Dark List Accent 5" w:uiPriority="70"/>
+    <w:lsdException w:name="Colorful Shading Accent 5" w:uiPriority="71"/>
+    <w:lsdException w:name="Colorful List Accent 5" w:uiPriority="72"/>
+    <w:lsdException w:name="Colorful Grid Accent 5" w:uiPriority="73"/>
+    <w:lsdException w:name="Light Shading Accent 6" w:uiPriority="60"/>
+    <w:lsdException w:name="Light List Accent 6" w:uiPriority="61"/>
+    <w:lsdException w:name="Light Grid Accent 6" w:uiPriority="62"/>
+    <w:lsdException w:name="Medium Shading 1 Accent 6" w:uiPriority="63"/>
+    <w:lsdException w:name="Medium Shading 2 Accent 6" w:uiPriority="64"/>
+    <w:lsdException w:name="Medium List 1 Accent 6" w:uiPriority="65"/>
+    <w:lsdException w:name="Medium List 2 Accent 6" w:uiPriority="66"/>
+    <w:lsdException w:name="Medium Grid 1 Accent 6" w:uiPriority="67"/>
+    <w:lsdException w:name="Medium Grid 2 Accent 6" w:uiPriority="68"/>
+    <w:lsdException w:name="Medium Grid 3 Accent 6" w:uiPriority="69"/>
+    <w:lsdException w:name="Dark List Accent 6" w:uiPriority="70"/>
+    <w:lsdException w:name="Colorful Shading Accent 6" w:uiPriority="71"/>
+    <w:lsdException w:name="Colorful List Accent 6" w:uiPriority="72"/>
+    <w:lsdException w:name="Colorful Grid Accent 6" w:uiPriority="73"/>
+    <w:lsdException w:name="Subtle Emphasis" w:uiPriority="19" w:qFormat="1"/>
+    <w:lsdException w:name="Intense Emphasis" w:uiPriority="21" w:qFormat="1"/>
+    <w:lsdException w:name="Subtle Reference" w:uiPriority="31" w:qFormat="1"/>
+    <w:lsdException w:name="Intense Reference" w:uiPriority="32" w:qFormat="1"/>
+    <w:lsdException w:name="Book Title" w:uiPriority="33" w:qFormat="1"/>
+    <w:lsdException w:name="Bibliography" w:semiHidden="1" w:uiPriority="37" w:unhideWhenUsed="1"/>
+    <w:lsdException w:name="TOC Heading" w:semiHidden="1" w:uiPriority="39" w:unhideWhenUsed="1" w:qFormat="1"/>
+    <w:lsdException w:name="Plain Table 1" w:uiPriority="41"/>
+    <w:lsdException w:name="Plain Table 2" w:uiPriority="42"/>
+    <w:lsdException w:name="Plain Table 3" w:uiPriority="43"/>
+    <w:lsdException w:name="Plain Table 4" w:uiPriority="44"/>
+    <w:lsdException w:name="Plain Table 5" w:uiPriority="45"/>
+    <w:lsdException w:name="Grid Table Light" w:uiPriority="40"/>
+    <w:lsdException w:name="Grid Table 1 Light" w:uiPriority="46"/>
+    <w:lsdException w:name="Grid Table 2" w:uiPriority="47"/>
+    <w:lsdException w:name="Grid Table 3" w:uiPriority="48"/>
+    <w:lsdException w:name="Grid Table 4" w:uiPriority="49"/>
+    <w:lsdException w:name="Grid Table 5 Dark" w:uiPriority="50"/>
+    <w:lsdException w:name="Grid Table 6 Colorful" w:uiPriority="51"/>
+    <w:lsdException w:name="Grid Table 7 Colorful" w:uiPriority="52"/>
+    <w:lsdException w:name="Grid Table 1 Light Accent 1" w:uiPriority="46"/>
+    <w:lsdException w:name="Grid Table 2 Accent 1" w:uiPriority="47"/>
+    <w:lsdException w:name="Grid Table 3 Accent 1" w:uiPriority="48"/>
+    <w:lsdException w:name="Grid Table 4 Accent 1" w:uiPriority="49"/>
+    <w:lsdException w:name="Grid Table 5 Dark Accent 1" w:uiPriority="50"/>
+    <w:lsdException w:name="Grid Table 6 Colorful Accent 1" w:uiPriority="51"/>
+    <w:lsdException w:name="Grid Table 7 Colorful Accent 1" w:uiPriority="52"/>
+    <w:lsdException w:name="Grid Table 1 Light Accent 2" w:uiPriority="46"/>
+    <w:lsdException w:name="Grid Table 2 Accent 2" w:uiPriority="47"/>
+    <w:lsdException w:name="Grid Table 3 Accent 2" w:uiPriority="48"/>
+    <w:lsdException w:name="Grid Table 4 Accent 2" w:uiPriority="49"/>
+    <w:lsdException w:name="Grid Table 5 Dark Accent 2" w:uiPriority="50"/>
+    <w:lsdException w:name="Grid Table 6 Colorful Accent 2" w:uiPriority="51"/>
+    <w:lsdException w:name="Grid Table 7 Colorful Accent 2" w:uiPriority="52"/>
+    <w:lsdException w:name="Grid Table 1 Light Accent 3" w:uiPriority="46"/>
+    <w:lsdException w:name="Grid Table 2 Accent 3" w:uiPriority="47"/>
+    <w:lsdException w:name="Grid Table 3 Accent 3" w:uiPriority="48"/>
+    <w:lsdException w:name="Grid Table 4 Accent 3" w:uiPriority="49"/>
+    <w:lsdException w:name="Grid Table 5 Dark Accent 3" w:uiPriority="50"/>
+    <w:lsdException w:name="Grid Table 6 Colorful Accent 3" w:uiPriority="51"/>
+    <w:lsdException w:name="Grid Table 7 Colorful Accent 3" w:uiPriority="52"/>
+    <w:lsdException w:name="Grid Table 1 Light Accent 4" w:uiPriority="46"/>
+    <w:lsdException w:name="Grid Table 2 Accent 4" w:uiPriority="47"/>
+    <w:lsdException w:name="Grid Table 3 Accent 4" w:uiPriority="48"/>
+    <w:lsdException w:name="Grid Table 4 Accent 4" w:uiPriority="49"/>
+    <w:lsdException w:name="Grid Table 5 Dark Accent 4" w:uiPriority="50"/>
+    <w:lsdException w:name="Grid Table 6 Colorful Accent 4" w:uiPriority="51"/>
+    <w:lsdException w:name="Grid Table 7 Colorful Accent 4" w:uiPriority="52"/>
+    <w:lsdException w:name="Grid Table 1 Light Accent 5" w:uiPriority="46"/>
+    <w:lsdException w:name="Grid Table 2 Accent 5" w:uiPriority="47"/>
+    <w:lsdException w:name="Grid Table 3 Accent 5" w:uiPriority="48"/>
+    <w:lsdException w:name="Grid Table 4 Accent 5" w:uiPriority="49"/>
+    <w:lsdException w:name="Grid Table 5 Dark Accent 5" w:uiPriority="50"/>
+    <w:lsdException w:name="Grid Table 6 Colorful Accent 5" w:uiPriority="51"/>
+    <w:lsdException w:name="Grid Table 7 Colorful Accent 5" w:uiPriority="52"/>
+    <w:lsdException w:name="Grid Table 1 Light Accent 6" w:uiPriority="46"/>
+    <w:lsdException w:name="Grid Table 2 Accent 6" w:uiPriority="47"/>
+    <w:lsdException w:name="Grid Table 3 Accent 6" w:uiPriority="48"/>
+    <w:lsdException w:name="Grid Table 4 Accent 6" w:uiPriority="49"/>
+    <w:lsdException w:name="Grid Table 5 Dark Accent 6" w:uiPriority="50"/>
+    <w:lsdException w:name="Grid Table 6 Colorful Accent 6" w:uiPriority="51"/>
+    <w:lsdException w:name="Grid Table 7 Colorful Accent 6" w:uiPriority="52"/>
+    <w:lsdException w:name="List Table 1 Light" w:uiPriority="46"/>
+    <w:lsdException w:name="List Table 2" w:uiPriority="47"/>
+    <w:lsdException w:name="List Table 3" w:uiPriority="48"/>
+    <w:lsdException w:name="List Table 4" w:uiPriority="49"/>
+    <w:lsdException w:name="List Table 5 Dark" w:uiPriority="50"/>
+    <w:lsdException w:name="List Table 6 Colorful" w:uiPriority="51"/>
+    <w:lsdException w:name="List Table 7 Colorful" w:uiPriority="52"/>
+    <w:lsdException w:name="List Table 1 Light Accent 1" w:uiPriority="46"/>
+    <w:lsdException w:name="List Table 2 Accent 1" w:uiPriority="47"/>
+    <w:lsdException w:name="List Table 3 Accent 1" w:uiPriority="48"/>
+    <w:lsdException w:name="List Table 4 Accent 1" w:uiPriority="49"/>
+    <w:lsdException w:name="List Table 5 Dark Accent 1" w:uiPriority="50"/>
+    <w:lsdException w:name="List Table 6 Colorful Accent 1" w:uiPriority="51"/>
+    <w:lsdException w:name="List Table 7 Colorful Accent 1" w:uiPriority="52"/>
+    <w:lsdException w:name="List Table 1 Light Accent 2" w:uiPriority="46"/>
+    <w:lsdException w:name="List Table 2 Accent 2" w:uiPriority="47"/>
+    <w:lsdException w:name="List Table 3 Accent 2" w:uiPriority="48"/>
+    <w:lsdException w:name="List Table 4 Accent 2" w:uiPriority="49"/>
+    <w:lsdException w:name="List Table 5 Dark Accent 2" w:uiPriority="50"/>
+    <w:lsdException w:name="List Table 6 Colorful Accent 2" w:uiPriority="51"/>
+    <w:lsdException w:name="List Table 7 Colorful Accent 2" w:uiPriority="52"/>
+    <w:lsdException w:name="List Table 1 Light Accent 3" w:uiPriority="46"/>
+    <w:lsdException w:name="List Table 2 Accent 3" w:uiPriority="47"/>
+    <w:lsdException w:name="List Table 3 Accent 3" w:uiPriority="48"/>
+    <w:lsdException w:name="List Table 4 Accent 3" w:uiPriority="49"/>
+    <w:lsdException w:name="List Table 5 Dark Accent 3" w:uiPriority="50"/>
+    <w:lsdException w:name="List Table 6 Colorful Accent 3" w:uiPriority="51"/>
+    <w:lsdException w:name="List Table 7 Colorful Accent 3" w:uiPriority="52"/>
+    <w:lsdException w:name="List Table 1 Light Accent 4" w:uiPriority="46"/>
+    <w:lsdException w:name="List Table 2 Accent 4" w:uiPriority="47"/>
+    <w:lsdException w:name="List Table 3 Accent 4" w:uiPriority="48"/>
+    <w:lsdException w:name="List Table 4 Accent 4" w:uiPriority="49"/>
+    <w:lsdException w:name="List Table 5 Dark Accent 4" w:uiPriority="50"/>
+    <w:lsdException w:name="List Table 6 Colorful Accent 4" w:uiPriority="51"/>
+    <w:lsdException w:name="List Table 7 Colorful Accent 4" w:uiPriority="52"/>
+    <w:lsdException w:name="List Table 1 Light Accent 5" w:uiPriority="46"/>
+    <w:lsdException w:name="List Table 2 Accent 5" w:uiPriority="47"/>
+    <w:lsdException w:name="List Table 3 Accent 5" w:uiPriority="48"/>
+    <w:lsdException w:name="List Table 4 Accent 5" w:uiPriority="49"/>
+    <w:lsdException w:name="List Table 5 Dark Accent 5" w:uiPriority="50"/>
+    <w:lsdException w:name="List Table 6 Colorful Accent 5" w:uiPriority="51"/>
+    <w:lsdException w:name="List Table 7 Colorful Accent 5" w:uiPriority="52"/>
+    <w:lsdException w:name="List Table 1 Light Accent 6" w:uiPriority="46"/>
+    <w:lsdException w:name="List Table 2 Accent 6" w:uiPriority="47"/>
+    <w:lsdException w:name="List Table 3 Accent 6" w:uiPriority="48"/>
+    <w:lsdException w:name="List Table 4 Accent 6" w:uiPriority="49"/>
+    <w:lsdException w:name="List Table 5 Dark Accent 6" w:uiPriority="50"/>
+    <w:lsdException w:name="List Table 6 Colorful Accent 6" w:uiPriority="51"/>
+    <w:lsdException w:name="List Table 7 Colorful Accent 6" w:uiPriority="52"/>
+    <w:lsdException w:name="Mention" w:semiHidden="1" w:unhideWhenUsed="1"/>
+    <w:lsdException w:name="Smart Hyperlink" w:semiHidden="1" w:unhideWhenUsed="1"/>
+    <w:lsdException w:name="Hashtag" w:semiHidden="1" w:unhideWhenUsed="1"/>
+    <w:lsdException w:name="Unresolved Mention" w:semiHidden="1" w:unhideWhenUsed="1"/>
   </w:latentStyles>
-  <w:style w:type="paragraph" w:default="1" w:styleId="Normal">
+  <w:style w:type="paragraph" w:default="1" w:styleId="Normale">
     <w:name w:val="Normal"/>
     <w:qFormat/>
     <w:rsid w:val="007C4472"/>
@@ -6120,13 +6379,13 @@
       <w:lang w:val="en-GB"/>
     </w:rPr>
   </w:style>
-  <w:style w:type="character" w:default="1" w:styleId="DefaultParagraphFont">
+  <w:style w:type="character" w:default="1" w:styleId="Carpredefinitoparagrafo">
     <w:name w:val="Default Paragraph Font"/>
     <w:uiPriority w:val="1"/>
     <w:semiHidden/>
     <w:unhideWhenUsed/>
   </w:style>
-  <w:style w:type="table" w:default="1" w:styleId="TableNormal">
+  <w:style w:type="table" w:default="1" w:styleId="Tabellanormale">
     <w:name w:val="Normal Table"/>
     <w:uiPriority w:val="99"/>
     <w:semiHidden/>
@@ -6141,16 +6400,16 @@
       </w:tblCellMar>
     </w:tblPr>
   </w:style>
-  <w:style w:type="numbering" w:default="1" w:styleId="NoList">
+  <w:style w:type="numbering" w:default="1" w:styleId="Nessunelenco">
     <w:name w:val="No List"/>
     <w:uiPriority w:val="99"/>
     <w:semiHidden/>
     <w:unhideWhenUsed/>
   </w:style>
-  <w:style w:type="paragraph" w:styleId="Header">
+  <w:style w:type="paragraph" w:styleId="Intestazione">
     <w:name w:val="header"/>
-    <w:basedOn w:val="Normal"/>
-    <w:link w:val="HeaderChar"/>
+    <w:basedOn w:val="Normale"/>
+    <w:link w:val="IntestazioneCarattere"/>
     <w:uiPriority w:val="99"/>
     <w:unhideWhenUsed/>
     <w:rsid w:val="007C4472"/>
@@ -6162,17 +6421,17 @@
       <w:spacing w:after="0" w:line="240" w:lineRule="auto"/>
     </w:pPr>
   </w:style>
-  <w:style w:type="character" w:customStyle="1" w:styleId="HeaderChar">
-    <w:name w:val="Header Char"/>
-    <w:basedOn w:val="DefaultParagraphFont"/>
-    <w:link w:val="Header"/>
+  <w:style w:type="character" w:customStyle="1" w:styleId="IntestazioneCarattere">
+    <w:name w:val="Intestazione Carattere"/>
+    <w:basedOn w:val="Carpredefinitoparagrafo"/>
+    <w:link w:val="Intestazione"/>
     <w:uiPriority w:val="99"/>
     <w:rsid w:val="007C4472"/>
   </w:style>
-  <w:style w:type="paragraph" w:styleId="Footer">
+  <w:style w:type="paragraph" w:styleId="Pidipagina">
     <w:name w:val="footer"/>
-    <w:basedOn w:val="Normal"/>
-    <w:link w:val="FooterChar"/>
+    <w:basedOn w:val="Normale"/>
+    <w:link w:val="PidipaginaCarattere"/>
     <w:uiPriority w:val="99"/>
     <w:unhideWhenUsed/>
     <w:rsid w:val="007C4472"/>
@@ -6184,17 +6443,17 @@
       <w:spacing w:after="0" w:line="240" w:lineRule="auto"/>
     </w:pPr>
   </w:style>
-  <w:style w:type="character" w:customStyle="1" w:styleId="FooterChar">
-    <w:name w:val="Footer Char"/>
-    <w:basedOn w:val="DefaultParagraphFont"/>
-    <w:link w:val="Footer"/>
+  <w:style w:type="character" w:customStyle="1" w:styleId="PidipaginaCarattere">
+    <w:name w:val="Piè di pagina Carattere"/>
+    <w:basedOn w:val="Carpredefinitoparagrafo"/>
+    <w:link w:val="Pidipagina"/>
     <w:uiPriority w:val="99"/>
     <w:rsid w:val="007C4472"/>
   </w:style>
-  <w:style w:type="paragraph" w:styleId="BalloonText">
+  <w:style w:type="paragraph" w:styleId="Testofumetto">
     <w:name w:val="Balloon Text"/>
-    <w:basedOn w:val="Normal"/>
-    <w:link w:val="BalloonTextChar"/>
+    <w:basedOn w:val="Normale"/>
+    <w:link w:val="TestofumettoCarattere"/>
     <w:uiPriority w:val="99"/>
     <w:semiHidden/>
     <w:unhideWhenUsed/>
@@ -6208,10 +6467,10 @@
       <w:szCs w:val="16"/>
     </w:rPr>
   </w:style>
-  <w:style w:type="character" w:customStyle="1" w:styleId="BalloonTextChar">
-    <w:name w:val="Balloon Text Char"/>
-    <w:basedOn w:val="DefaultParagraphFont"/>
-    <w:link w:val="BalloonText"/>
+  <w:style w:type="character" w:customStyle="1" w:styleId="TestofumettoCarattere">
+    <w:name w:val="Testo fumetto Carattere"/>
+    <w:basedOn w:val="Carpredefinitoparagrafo"/>
+    <w:link w:val="Testofumetto"/>
     <w:uiPriority w:val="99"/>
     <w:semiHidden/>
     <w:rsid w:val="007C4472"/>
@@ -6221,9 +6480,9 @@
       <w:szCs w:val="16"/>
     </w:rPr>
   </w:style>
-  <w:style w:type="paragraph" w:styleId="ListParagraph">
+  <w:style w:type="paragraph" w:styleId="Paragrafoelenco">
     <w:name w:val="List Paragraph"/>
-    <w:basedOn w:val="Normal"/>
+    <w:basedOn w:val="Normale"/>
     <w:uiPriority w:val="34"/>
     <w:qFormat/>
     <w:rsid w:val="007C4472"/>
@@ -6232,9 +6491,9 @@
       <w:contextualSpacing/>
     </w:pPr>
   </w:style>
-  <w:style w:type="table" w:styleId="TableGrid">
+  <w:style w:type="table" w:styleId="Grigliatabella">
     <w:name w:val="Table Grid"/>
-    <w:basedOn w:val="TableNormal"/>
+    <w:basedOn w:val="Tabellanormale"/>
     <w:uiPriority w:val="59"/>
     <w:rsid w:val="000F62E1"/>
     <w:pPr>
@@ -6251,9 +6510,9 @@
       </w:tblBorders>
     </w:tblPr>
   </w:style>
-  <w:style w:type="character" w:styleId="CommentReference">
+  <w:style w:type="character" w:styleId="Rimandocommento">
     <w:name w:val="annotation reference"/>
-    <w:basedOn w:val="DefaultParagraphFont"/>
+    <w:basedOn w:val="Carpredefinitoparagrafo"/>
     <w:uiPriority w:val="99"/>
     <w:semiHidden/>
     <w:unhideWhenUsed/>
@@ -6263,10 +6522,10 @@
       <w:szCs w:val="16"/>
     </w:rPr>
   </w:style>
-  <w:style w:type="paragraph" w:styleId="CommentText">
+  <w:style w:type="paragraph" w:styleId="Testocommento">
     <w:name w:val="annotation text"/>
-    <w:basedOn w:val="Normal"/>
-    <w:link w:val="CommentTextChar"/>
+    <w:basedOn w:val="Normale"/>
+    <w:link w:val="TestocommentoCarattere"/>
     <w:uiPriority w:val="99"/>
     <w:semiHidden/>
     <w:unhideWhenUsed/>
@@ -6279,10 +6538,10 @@
       <w:szCs w:val="20"/>
     </w:rPr>
   </w:style>
-  <w:style w:type="character" w:customStyle="1" w:styleId="CommentTextChar">
-    <w:name w:val="Comment Text Char"/>
-    <w:basedOn w:val="DefaultParagraphFont"/>
-    <w:link w:val="CommentText"/>
+  <w:style w:type="character" w:customStyle="1" w:styleId="TestocommentoCarattere">
+    <w:name w:val="Testo commento Carattere"/>
+    <w:basedOn w:val="Carpredefinitoparagrafo"/>
+    <w:link w:val="Testocommento"/>
     <w:uiPriority w:val="99"/>
     <w:semiHidden/>
     <w:rsid w:val="006313F6"/>
@@ -6292,11 +6551,11 @@
       <w:lang w:val="en-GB"/>
     </w:rPr>
   </w:style>
-  <w:style w:type="paragraph" w:styleId="CommentSubject">
+  <w:style w:type="paragraph" w:styleId="Soggettocommento">
     <w:name w:val="annotation subject"/>
-    <w:basedOn w:val="CommentText"/>
-    <w:next w:val="CommentText"/>
-    <w:link w:val="CommentSubjectChar"/>
+    <w:basedOn w:val="Testocommento"/>
+    <w:next w:val="Testocommento"/>
+    <w:link w:val="SoggettocommentoCarattere"/>
     <w:uiPriority w:val="99"/>
     <w:semiHidden/>
     <w:unhideWhenUsed/>
@@ -6306,10 +6565,10 @@
       <w:bCs/>
     </w:rPr>
   </w:style>
-  <w:style w:type="character" w:customStyle="1" w:styleId="CommentSubjectChar">
-    <w:name w:val="Comment Subject Char"/>
-    <w:basedOn w:val="CommentTextChar"/>
-    <w:link w:val="CommentSubject"/>
+  <w:style w:type="character" w:customStyle="1" w:styleId="SoggettocommentoCarattere">
+    <w:name w:val="Soggetto commento Carattere"/>
+    <w:basedOn w:val="TestocommentoCarattere"/>
+    <w:link w:val="Soggettocommento"/>
     <w:uiPriority w:val="99"/>
     <w:semiHidden/>
     <w:rsid w:val="006313F6"/>
@@ -6321,9 +6580,9 @@
       <w:lang w:val="en-GB"/>
     </w:rPr>
   </w:style>
-  <w:style w:type="character" w:styleId="PlaceholderText">
+  <w:style w:type="character" w:styleId="Testosegnaposto">
     <w:name w:val="Placeholder Text"/>
-    <w:basedOn w:val="DefaultParagraphFont"/>
+    <w:basedOn w:val="Carpredefinitoparagrafo"/>
     <w:uiPriority w:val="99"/>
     <w:semiHidden/>
     <w:rsid w:val="00C02000"/>
@@ -6333,7 +6592,7 @@
   </w:style>
   <w:style w:type="character" w:customStyle="1" w:styleId="Style1">
     <w:name w:val="Style1"/>
-    <w:basedOn w:val="DefaultParagraphFont"/>
+    <w:basedOn w:val="Carpredefinitoparagrafo"/>
     <w:uiPriority w:val="1"/>
     <w:rsid w:val="0007788A"/>
     <w:rPr>
@@ -6343,7 +6602,7 @@
   </w:style>
   <w:style w:type="character" w:customStyle="1" w:styleId="Style2">
     <w:name w:val="Style2"/>
-    <w:basedOn w:val="DefaultParagraphFont"/>
+    <w:basedOn w:val="Carpredefinitoparagrafo"/>
     <w:uiPriority w:val="1"/>
     <w:rsid w:val="00E5448C"/>
     <w:rPr>
@@ -6354,13 +6613,13 @@
   </w:style>
   <w:style w:type="character" w:customStyle="1" w:styleId="detailsstyle">
     <w:name w:val="details_style"/>
-    <w:basedOn w:val="DefaultParagraphFont"/>
+    <w:basedOn w:val="Carpredefinitoparagrafo"/>
     <w:uiPriority w:val="1"/>
     <w:rsid w:val="00E5448C"/>
   </w:style>
   <w:style w:type="character" w:customStyle="1" w:styleId="Style3">
     <w:name w:val="Style3"/>
-    <w:basedOn w:val="DefaultParagraphFont"/>
+    <w:basedOn w:val="Carpredefinitoparagrafo"/>
     <w:uiPriority w:val="1"/>
     <w:rsid w:val="00E5448C"/>
     <w:rPr>
@@ -6371,7 +6630,7 @@
   </w:style>
   <w:style w:type="character" w:customStyle="1" w:styleId="subpage">
     <w:name w:val="sub_page"/>
-    <w:basedOn w:val="DefaultParagraphFont"/>
+    <w:basedOn w:val="Carpredefinitoparagrafo"/>
     <w:uiPriority w:val="1"/>
     <w:rsid w:val="00510E1D"/>
     <w:rPr>
@@ -6381,448 +6640,7 @@
   </w:style>
   <w:style w:type="character" w:customStyle="1" w:styleId="Style4">
     <w:name w:val="Style4"/>
-    <w:basedOn w:val="DefaultParagraphFont"/>
-    <w:uiPriority w:val="1"/>
-    <w:rsid w:val="00413480"/>
-    <w:rPr>
-      <w:rFonts w:asciiTheme="minorHAnsi" w:hAnsiTheme="minorHAnsi"/>
-      <w:b w:val="0"/>
-      <w:i/>
-      <w:sz w:val="28"/>
-    </w:rPr>
-  </w:style>
-</w:styles>
-</file>
-
-<file path=word/stylesWithEffects.xml><?xml version="1.0" encoding="utf-8"?>
-<w:styles xmlns:wpc="http://schemas.microsoft.com/office/word/2010/wordprocessingCanvas" xmlns:mc="http://schemas.openxmlformats.org/markup-compatibility/2006" xmlns:o="urn:schemas-microsoft-com:office:office" xmlns:r="http://schemas.openxmlformats.org/officeDocument/2006/relationships" xmlns:m="http://schemas.openxmlformats.org/officeDocument/2006/math" xmlns:v="urn:schemas-microsoft-com:vml" xmlns:wp14="http://schemas.microsoft.com/office/word/2010/wordprocessingDrawing" xmlns:wp="http://schemas.openxmlformats.org/drawingml/2006/wordprocessingDrawing" xmlns:w10="urn:schemas-microsoft-com:office:word" xmlns:w="http://schemas.openxmlformats.org/wordprocessingml/2006/main" xmlns:w14="http://schemas.microsoft.com/office/word/2010/wordml" xmlns:wpg="http://schemas.microsoft.com/office/word/2010/wordprocessingGroup" xmlns:wpi="http://schemas.microsoft.com/office/word/2010/wordprocessingInk" xmlns:wne="http://schemas.microsoft.com/office/word/2006/wordml" xmlns:wps="http://schemas.microsoft.com/office/word/2010/wordprocessingShape" mc:Ignorable="w14 wp14">
-  <w:docDefaults>
-    <w:rPrDefault>
-      <w:rPr>
-        <w:rFonts w:asciiTheme="minorHAnsi" w:eastAsiaTheme="minorHAnsi" w:hAnsiTheme="minorHAnsi" w:cstheme="minorBidi"/>
-        <w:sz w:val="22"/>
-        <w:szCs w:val="22"/>
-        <w:lang w:val="fr-CH" w:eastAsia="en-US" w:bidi="ar-SA"/>
-      </w:rPr>
-    </w:rPrDefault>
-    <w:pPrDefault>
-      <w:pPr>
-        <w:spacing w:after="200" w:line="276" w:lineRule="auto"/>
-      </w:pPr>
-    </w:pPrDefault>
-  </w:docDefaults>
-  <w:latentStyles w:defLockedState="0" w:defUIPriority="99" w:defSemiHidden="1" w:defUnhideWhenUsed="1" w:defQFormat="0" w:count="267">
-    <w:lsdException w:name="Normal" w:semiHidden="0" w:uiPriority="0" w:unhideWhenUsed="0" w:qFormat="1"/>
-    <w:lsdException w:name="heading 1" w:semiHidden="0" w:uiPriority="9" w:unhideWhenUsed="0" w:qFormat="1"/>
-    <w:lsdException w:name="heading 2" w:uiPriority="9" w:qFormat="1"/>
-    <w:lsdException w:name="heading 3" w:uiPriority="9" w:qFormat="1"/>
-    <w:lsdException w:name="heading 4" w:uiPriority="9" w:qFormat="1"/>
-    <w:lsdException w:name="heading 5" w:uiPriority="9" w:qFormat="1"/>
-    <w:lsdException w:name="heading 6" w:uiPriority="9" w:qFormat="1"/>
-    <w:lsdException w:name="heading 7" w:uiPriority="9" w:qFormat="1"/>
-    <w:lsdException w:name="heading 8" w:uiPriority="9" w:qFormat="1"/>
-    <w:lsdException w:name="heading 9" w:uiPriority="9" w:qFormat="1"/>
-    <w:lsdException w:name="toc 1" w:uiPriority="39"/>
-    <w:lsdException w:name="toc 2" w:uiPriority="39"/>
-    <w:lsdException w:name="toc 3" w:uiPriority="39"/>
-    <w:lsdException w:name="toc 4" w:uiPriority="39"/>
-    <w:lsdException w:name="toc 5" w:uiPriority="39"/>
-    <w:lsdException w:name="toc 6" w:uiPriority="39"/>
-    <w:lsdException w:name="toc 7" w:uiPriority="39"/>
-    <w:lsdException w:name="toc 8" w:uiPriority="39"/>
-    <w:lsdException w:name="toc 9" w:uiPriority="39"/>
-    <w:lsdException w:name="caption" w:uiPriority="35" w:qFormat="1"/>
-    <w:lsdException w:name="Title" w:semiHidden="0" w:uiPriority="10" w:unhideWhenUsed="0" w:qFormat="1"/>
-    <w:lsdException w:name="Default Paragraph Font" w:uiPriority="1"/>
-    <w:lsdException w:name="Subtitle" w:semiHidden="0" w:uiPriority="11" w:unhideWhenUsed="0" w:qFormat="1"/>
-    <w:lsdException w:name="Strong" w:semiHidden="0" w:uiPriority="22" w:unhideWhenUsed="0" w:qFormat="1"/>
-    <w:lsdException w:name="Emphasis" w:semiHidden="0" w:uiPriority="20" w:unhideWhenUsed="0" w:qFormat="1"/>
-    <w:lsdException w:name="Table Grid" w:semiHidden="0" w:uiPriority="59" w:unhideWhenUsed="0"/>
-    <w:lsdException w:name="Placeholder Text" w:unhideWhenUsed="0"/>
-    <w:lsdException w:name="No Spacing" w:semiHidden="0" w:uiPriority="1" w:unhideWhenUsed="0" w:qFormat="1"/>
-    <w:lsdException w:name="Light Shading" w:semiHidden="0" w:uiPriority="60" w:unhideWhenUsed="0"/>
-    <w:lsdException w:name="Light List" w:semiHidden="0" w:uiPriority="61" w:unhideWhenUsed="0"/>
-    <w:lsdException w:name="Light Grid" w:semiHidden="0" w:uiPriority="62" w:unhideWhenUsed="0"/>
-    <w:lsdException w:name="Medium Shading 1" w:semiHidden="0" w:uiPriority="63" w:unhideWhenUsed="0"/>
-    <w:lsdException w:name="Medium Shading 2" w:semiHidden="0" w:uiPriority="64" w:unhideWhenUsed="0"/>
-    <w:lsdException w:name="Medium List 1" w:semiHidden="0" w:uiPriority="65" w:unhideWhenUsed="0"/>
-    <w:lsdException w:name="Medium List 2" w:semiHidden="0" w:uiPriority="66" w:unhideWhenUsed="0"/>
-    <w:lsdException w:name="Medium Grid 1" w:semiHidden="0" w:uiPriority="67" w:unhideWhenUsed="0"/>
-    <w:lsdException w:name="Medium Grid 2" w:semiHidden="0" w:uiPriority="68" w:unhideWhenUsed="0"/>
-    <w:lsdException w:name="Medium Grid 3" w:semiHidden="0" w:uiPriority="69" w:unhideWhenUsed="0"/>
-    <w:lsdException w:name="Dark List" w:semiHidden="0" w:uiPriority="70" w:unhideWhenUsed="0"/>
-    <w:lsdException w:name="Colorful Shading" w:semiHidden="0" w:uiPriority="71" w:unhideWhenUsed="0"/>
-    <w:lsdException w:name="Colorful List" w:semiHidden="0" w:uiPriority="72" w:unhideWhenUsed="0"/>
-    <w:lsdException w:name="Colorful Grid" w:semiHidden="0" w:uiPriority="73" w:unhideWhenUsed="0"/>
-    <w:lsdException w:name="Light Shading Accent 1" w:semiHidden="0" w:uiPriority="60" w:unhideWhenUsed="0"/>
-    <w:lsdException w:name="Light List Accent 1" w:semiHidden="0" w:uiPriority="61" w:unhideWhenUsed="0"/>
-    <w:lsdException w:name="Light Grid Accent 1" w:semiHidden="0" w:uiPriority="62" w:unhideWhenUsed="0"/>
-    <w:lsdException w:name="Medium Shading 1 Accent 1" w:semiHidden="0" w:uiPriority="63" w:unhideWhenUsed="0"/>
-    <w:lsdException w:name="Medium Shading 2 Accent 1" w:semiHidden="0" w:uiPriority="64" w:unhideWhenUsed="0"/>
-    <w:lsdException w:name="Medium List 1 Accent 1" w:semiHidden="0" w:uiPriority="65" w:unhideWhenUsed="0"/>
-    <w:lsdException w:name="Revision" w:unhideWhenUsed="0"/>
-    <w:lsdException w:name="List Paragraph" w:semiHidden="0" w:uiPriority="34" w:unhideWhenUsed="0" w:qFormat="1"/>
-    <w:lsdException w:name="Quote" w:semiHidden="0" w:uiPriority="29" w:unhideWhenUsed="0" w:qFormat="1"/>
-    <w:lsdException w:name="Intense Quote" w:semiHidden="0" w:uiPriority="30" w:unhideWhenUsed="0" w:qFormat="1"/>
-    <w:lsdException w:name="Medium List 2 Accent 1" w:semiHidden="0" w:uiPriority="66" w:unhideWhenUsed="0"/>
-    <w:lsdException w:name="Medium Grid 1 Accent 1" w:semiHidden="0" w:uiPriority="67" w:unhideWhenUsed="0"/>
-    <w:lsdException w:name="Medium Grid 2 Accent 1" w:semiHidden="0" w:uiPriority="68" w:unhideWhenUsed="0"/>
-    <w:lsdException w:name="Medium Grid 3 Accent 1" w:semiHidden="0" w:uiPriority="69" w:unhideWhenUsed="0"/>
-    <w:lsdException w:name="Dark List Accent 1" w:semiHidden="0" w:uiPriority="70" w:unhideWhenUsed="0"/>
-    <w:lsdException w:name="Colorful Shading Accent 1" w:semiHidden="0" w:uiPriority="71" w:unhideWhenUsed="0"/>
-    <w:lsdException w:name="Colorful List Accent 1" w:semiHidden="0" w:uiPriority="72" w:unhideWhenUsed="0"/>
-    <w:lsdException w:name="Colorful Grid Accent 1" w:semiHidden="0" w:uiPriority="73" w:unhideWhenUsed="0"/>
-    <w:lsdException w:name="Light Shading Accent 2" w:semiHidden="0" w:uiPriority="60" w:unhideWhenUsed="0"/>
-    <w:lsdException w:name="Light List Accent 2" w:semiHidden="0" w:uiPriority="61" w:unhideWhenUsed="0"/>
-    <w:lsdException w:name="Light Grid Accent 2" w:semiHidden="0" w:uiPriority="62" w:unhideWhenUsed="0"/>
-    <w:lsdException w:name="Medium Shading 1 Accent 2" w:semiHidden="0" w:uiPriority="63" w:unhideWhenUsed="0"/>
-    <w:lsdException w:name="Medium Shading 2 Accent 2" w:semiHidden="0" w:uiPriority="64" w:unhideWhenUsed="0"/>
-    <w:lsdException w:name="Medium List 1 Accent 2" w:semiHidden="0" w:uiPriority="65" w:unhideWhenUsed="0"/>
-    <w:lsdException w:name="Medium List 2 Accent 2" w:semiHidden="0" w:uiPriority="66" w:unhideWhenUsed="0"/>
-    <w:lsdException w:name="Medium Grid 1 Accent 2" w:semiHidden="0" w:uiPriority="67" w:unhideWhenUsed="0"/>
-    <w:lsdException w:name="Medium Grid 2 Accent 2" w:semiHidden="0" w:uiPriority="68" w:unhideWhenUsed="0"/>
-    <w:lsdException w:name="Medium Grid 3 Accent 2" w:semiHidden="0" w:uiPriority="69" w:unhideWhenUsed="0"/>
-    <w:lsdException w:name="Dark List Accent 2" w:semiHidden="0" w:uiPriority="70" w:unhideWhenUsed="0"/>
-    <w:lsdException w:name="Colorful Shading Accent 2" w:semiHidden="0" w:uiPriority="71" w:unhideWhenUsed="0"/>
-    <w:lsdException w:name="Colorful List Accent 2" w:semiHidden="0" w:uiPriority="72" w:unhideWhenUsed="0"/>
-    <w:lsdException w:name="Colorful Grid Accent 2" w:semiHidden="0" w:uiPriority="73" w:unhideWhenUsed="0"/>
-    <w:lsdException w:name="Light Shading Accent 3" w:semiHidden="0" w:uiPriority="60" w:unhideWhenUsed="0"/>
-    <w:lsdException w:name="Light List Accent 3" w:semiHidden="0" w:uiPriority="61" w:unhideWhenUsed="0"/>
-    <w:lsdException w:name="Light Grid Accent 3" w:semiHidden="0" w:uiPriority="62" w:unhideWhenUsed="0"/>
-    <w:lsdException w:name="Medium Shading 1 Accent 3" w:semiHidden="0" w:uiPriority="63" w:unhideWhenUsed="0"/>
-    <w:lsdException w:name="Medium Shading 2 Accent 3" w:semiHidden="0" w:uiPriority="64" w:unhideWhenUsed="0"/>
-    <w:lsdException w:name="Medium List 1 Accent 3" w:semiHidden="0" w:uiPriority="65" w:unhideWhenUsed="0"/>
-    <w:lsdException w:name="Medium List 2 Accent 3" w:semiHidden="0" w:uiPriority="66" w:unhideWhenUsed="0"/>
-    <w:lsdException w:name="Medium Grid 1 Accent 3" w:semiHidden="0" w:uiPriority="67" w:unhideWhenUsed="0"/>
-    <w:lsdException w:name="Medium Grid 2 Accent 3" w:semiHidden="0" w:uiPriority="68" w:unhideWhenUsed="0"/>
-    <w:lsdException w:name="Medium Grid 3 Accent 3" w:semiHidden="0" w:uiPriority="69" w:unhideWhenUsed="0"/>
-    <w:lsdException w:name="Dark List Accent 3" w:semiHidden="0" w:uiPriority="70" w:unhideWhenUsed="0"/>
-    <w:lsdException w:name="Colorful Shading Accent 3" w:semiHidden="0" w:uiPriority="71" w:unhideWhenUsed="0"/>
-    <w:lsdException w:name="Colorful List Accent 3" w:semiHidden="0" w:uiPriority="72" w:unhideWhenUsed="0"/>
-    <w:lsdException w:name="Colorful Grid Accent 3" w:semiHidden="0" w:uiPriority="73" w:unhideWhenUsed="0"/>
-    <w:lsdException w:name="Light Shading Accent 4" w:semiHidden="0" w:uiPriority="60" w:unhideWhenUsed="0"/>
-    <w:lsdException w:name="Light List Accent 4" w:semiHidden="0" w:uiPriority="61" w:unhideWhenUsed="0"/>
-    <w:lsdException w:name="Light Grid Accent 4" w:semiHidden="0" w:uiPriority="62" w:unhideWhenUsed="0"/>
-    <w:lsdException w:name="Medium Shading 1 Accent 4" w:semiHidden="0" w:uiPriority="63" w:unhideWhenUsed="0"/>
-    <w:lsdException w:name="Medium Shading 2 Accent 4" w:semiHidden="0" w:uiPriority="64" w:unhideWhenUsed="0"/>
-    <w:lsdException w:name="Medium List 1 Accent 4" w:semiHidden="0" w:uiPriority="65" w:unhideWhenUsed="0"/>
-    <w:lsdException w:name="Medium List 2 Accent 4" w:semiHidden="0" w:uiPriority="66" w:unhideWhenUsed="0"/>
-    <w:lsdException w:name="Medium Grid 1 Accent 4" w:semiHidden="0" w:uiPriority="67" w:unhideWhenUsed="0"/>
-    <w:lsdException w:name="Medium Grid 2 Accent 4" w:semiHidden="0" w:uiPriority="68" w:unhideWhenUsed="0"/>
-    <w:lsdException w:name="Medium Grid 3 Accent 4" w:semiHidden="0" w:uiPriority="69" w:unhideWhenUsed="0"/>
-    <w:lsdException w:name="Dark List Accent 4" w:semiHidden="0" w:uiPriority="70" w:unhideWhenUsed="0"/>
-    <w:lsdException w:name="Colorful Shading Accent 4" w:semiHidden="0" w:uiPriority="71" w:unhideWhenUsed="0"/>
-    <w:lsdException w:name="Colorful List Accent 4" w:semiHidden="0" w:uiPriority="72" w:unhideWhenUsed="0"/>
-    <w:lsdException w:name="Colorful Grid Accent 4" w:semiHidden="0" w:uiPriority="73" w:unhideWhenUsed="0"/>
-    <w:lsdException w:name="Light Shading Accent 5" w:semiHidden="0" w:uiPriority="60" w:unhideWhenUsed="0"/>
-    <w:lsdException w:name="Light List Accent 5" w:semiHidden="0" w:uiPriority="61" w:unhideWhenUsed="0"/>
-    <w:lsdException w:name="Light Grid Accent 5" w:semiHidden="0" w:uiPriority="62" w:unhideWhenUsed="0"/>
-    <w:lsdException w:name="Medium Shading 1 Accent 5" w:semiHidden="0" w:uiPriority="63" w:unhideWhenUsed="0"/>
-    <w:lsdException w:name="Medium Shading 2 Accent 5" w:semiHidden="0" w:uiPriority="64" w:unhideWhenUsed="0"/>
-    <w:lsdException w:name="Medium List 1 Accent 5" w:semiHidden="0" w:uiPriority="65" w:unhideWhenUsed="0"/>
-    <w:lsdException w:name="Medium List 2 Accent 5" w:semiHidden="0" w:uiPriority="66" w:unhideWhenUsed="0"/>
-    <w:lsdException w:name="Medium Grid 1 Accent 5" w:semiHidden="0" w:uiPriority="67" w:unhideWhenUsed="0"/>
-    <w:lsdException w:name="Medium Grid 2 Accent 5" w:semiHidden="0" w:uiPriority="68" w:unhideWhenUsed="0"/>
-    <w:lsdException w:name="Medium Grid 3 Accent 5" w:semiHidden="0" w:uiPriority="69" w:unhideWhenUsed="0"/>
-    <w:lsdException w:name="Dark List Accent 5" w:semiHidden="0" w:uiPriority="70" w:unhideWhenUsed="0"/>
-    <w:lsdException w:name="Colorful Shading Accent 5" w:semiHidden="0" w:uiPriority="71" w:unhideWhenUsed="0"/>
-    <w:lsdException w:name="Colorful List Accent 5" w:semiHidden="0" w:uiPriority="72" w:unhideWhenUsed="0"/>
-    <w:lsdException w:name="Colorful Grid Accent 5" w:semiHidden="0" w:uiPriority="73" w:unhideWhenUsed="0"/>
-    <w:lsdException w:name="Light Shading Accent 6" w:semiHidden="0" w:uiPriority="60" w:unhideWhenUsed="0"/>
-    <w:lsdException w:name="Light List Accent 6" w:semiHidden="0" w:uiPriority="61" w:unhideWhenUsed="0"/>
-    <w:lsdException w:name="Light Grid Accent 6" w:semiHidden="0" w:uiPriority="62" w:unhideWhenUsed="0"/>
-    <w:lsdException w:name="Medium Shading 1 Accent 6" w:semiHidden="0" w:uiPriority="63" w:unhideWhenUsed="0"/>
-    <w:lsdException w:name="Medium Shading 2 Accent 6" w:semiHidden="0" w:uiPriority="64" w:unhideWhenUsed="0"/>
-    <w:lsdException w:name="Medium List 1 Accent 6" w:semiHidden="0" w:uiPriority="65" w:unhideWhenUsed="0"/>
-    <w:lsdException w:name="Medium List 2 Accent 6" w:semiHidden="0" w:uiPriority="66" w:unhideWhenUsed="0"/>
-    <w:lsdException w:name="Medium Grid 1 Accent 6" w:semiHidden="0" w:uiPriority="67" w:unhideWhenUsed="0"/>
-    <w:lsdException w:name="Medium Grid 2 Accent 6" w:semiHidden="0" w:uiPriority="68" w:unhideWhenUsed="0"/>
-    <w:lsdException w:name="Medium Grid 3 Accent 6" w:semiHidden="0" w:uiPriority="69" w:unhideWhenUsed="0"/>
-    <w:lsdException w:name="Dark List Accent 6" w:semiHidden="0" w:uiPriority="70" w:unhideWhenUsed="0"/>
-    <w:lsdException w:name="Colorful Shading Accent 6" w:semiHidden="0" w:uiPriority="71" w:unhideWhenUsed="0"/>
-    <w:lsdException w:name="Colorful List Accent 6" w:semiHidden="0" w:uiPriority="72" w:unhideWhenUsed="0"/>
-    <w:lsdException w:name="Colorful Grid Accent 6" w:semiHidden="0" w:uiPriority="73" w:unhideWhenUsed="0"/>
-    <w:lsdException w:name="Subtle Emphasis" w:semiHidden="0" w:uiPriority="19" w:unhideWhenUsed="0" w:qFormat="1"/>
-    <w:lsdException w:name="Intense Emphasis" w:semiHidden="0" w:uiPriority="21" w:unhideWhenUsed="0" w:qFormat="1"/>
-    <w:lsdException w:name="Subtle Reference" w:semiHidden="0" w:uiPriority="31" w:unhideWhenUsed="0" w:qFormat="1"/>
-    <w:lsdException w:name="Intense Reference" w:semiHidden="0" w:uiPriority="32" w:unhideWhenUsed="0" w:qFormat="1"/>
-    <w:lsdException w:name="Book Title" w:semiHidden="0" w:uiPriority="33" w:unhideWhenUsed="0" w:qFormat="1"/>
-    <w:lsdException w:name="Bibliography" w:uiPriority="37"/>
-    <w:lsdException w:name="TOC Heading" w:uiPriority="39" w:qFormat="1"/>
-  </w:latentStyles>
-  <w:style w:type="paragraph" w:default="1" w:styleId="Normal">
-    <w:name w:val="Normal"/>
-    <w:qFormat/>
-    <w:rsid w:val="007C4472"/>
-    <w:pPr>
-      <w:spacing w:after="160" w:line="259" w:lineRule="auto"/>
-    </w:pPr>
-    <w:rPr>
-      <w:lang w:val="en-GB"/>
-    </w:rPr>
-  </w:style>
-  <w:style w:type="character" w:default="1" w:styleId="DefaultParagraphFont">
-    <w:name w:val="Default Paragraph Font"/>
-    <w:uiPriority w:val="1"/>
-    <w:semiHidden/>
-    <w:unhideWhenUsed/>
-  </w:style>
-  <w:style w:type="table" w:default="1" w:styleId="TableNormal">
-    <w:name w:val="Normal Table"/>
-    <w:uiPriority w:val="99"/>
-    <w:semiHidden/>
-    <w:unhideWhenUsed/>
-    <w:tblPr>
-      <w:tblInd w:w="0" w:type="dxa"/>
-      <w:tblCellMar>
-        <w:top w:w="0" w:type="dxa"/>
-        <w:left w:w="108" w:type="dxa"/>
-        <w:bottom w:w="0" w:type="dxa"/>
-        <w:right w:w="108" w:type="dxa"/>
-      </w:tblCellMar>
-    </w:tblPr>
-  </w:style>
-  <w:style w:type="numbering" w:default="1" w:styleId="NoList">
-    <w:name w:val="No List"/>
-    <w:uiPriority w:val="99"/>
-    <w:semiHidden/>
-    <w:unhideWhenUsed/>
-  </w:style>
-  <w:style w:type="paragraph" w:styleId="Header">
-    <w:name w:val="header"/>
-    <w:basedOn w:val="Normal"/>
-    <w:link w:val="HeaderChar"/>
-    <w:uiPriority w:val="99"/>
-    <w:unhideWhenUsed/>
-    <w:rsid w:val="007C4472"/>
-    <w:pPr>
-      <w:tabs>
-        <w:tab w:val="center" w:pos="4536"/>
-        <w:tab w:val="right" w:pos="9072"/>
-      </w:tabs>
-      <w:spacing w:after="0" w:line="240" w:lineRule="auto"/>
-    </w:pPr>
-  </w:style>
-  <w:style w:type="character" w:customStyle="1" w:styleId="HeaderChar">
-    <w:name w:val="Header Char"/>
-    <w:basedOn w:val="DefaultParagraphFont"/>
-    <w:link w:val="Header"/>
-    <w:uiPriority w:val="99"/>
-    <w:rsid w:val="007C4472"/>
-  </w:style>
-  <w:style w:type="paragraph" w:styleId="Footer">
-    <w:name w:val="footer"/>
-    <w:basedOn w:val="Normal"/>
-    <w:link w:val="FooterChar"/>
-    <w:uiPriority w:val="99"/>
-    <w:unhideWhenUsed/>
-    <w:rsid w:val="007C4472"/>
-    <w:pPr>
-      <w:tabs>
-        <w:tab w:val="center" w:pos="4536"/>
-        <w:tab w:val="right" w:pos="9072"/>
-      </w:tabs>
-      <w:spacing w:after="0" w:line="240" w:lineRule="auto"/>
-    </w:pPr>
-  </w:style>
-  <w:style w:type="character" w:customStyle="1" w:styleId="FooterChar">
-    <w:name w:val="Footer Char"/>
-    <w:basedOn w:val="DefaultParagraphFont"/>
-    <w:link w:val="Footer"/>
-    <w:uiPriority w:val="99"/>
-    <w:rsid w:val="007C4472"/>
-  </w:style>
-  <w:style w:type="paragraph" w:styleId="BalloonText">
-    <w:name w:val="Balloon Text"/>
-    <w:basedOn w:val="Normal"/>
-    <w:link w:val="BalloonTextChar"/>
-    <w:uiPriority w:val="99"/>
-    <w:semiHidden/>
-    <w:unhideWhenUsed/>
-    <w:rsid w:val="007C4472"/>
-    <w:pPr>
-      <w:spacing w:after="0" w:line="240" w:lineRule="auto"/>
-    </w:pPr>
-    <w:rPr>
-      <w:rFonts w:ascii="Tahoma" w:hAnsi="Tahoma" w:cs="Tahoma"/>
-      <w:sz w:val="16"/>
-      <w:szCs w:val="16"/>
-    </w:rPr>
-  </w:style>
-  <w:style w:type="character" w:customStyle="1" w:styleId="BalloonTextChar">
-    <w:name w:val="Balloon Text Char"/>
-    <w:basedOn w:val="DefaultParagraphFont"/>
-    <w:link w:val="BalloonText"/>
-    <w:uiPriority w:val="99"/>
-    <w:semiHidden/>
-    <w:rsid w:val="007C4472"/>
-    <w:rPr>
-      <w:rFonts w:ascii="Tahoma" w:hAnsi="Tahoma" w:cs="Tahoma"/>
-      <w:sz w:val="16"/>
-      <w:szCs w:val="16"/>
-    </w:rPr>
-  </w:style>
-  <w:style w:type="paragraph" w:styleId="ListParagraph">
-    <w:name w:val="List Paragraph"/>
-    <w:basedOn w:val="Normal"/>
-    <w:uiPriority w:val="34"/>
-    <w:qFormat/>
-    <w:rsid w:val="007C4472"/>
-    <w:pPr>
-      <w:ind w:left="720"/>
-      <w:contextualSpacing/>
-    </w:pPr>
-  </w:style>
-  <w:style w:type="table" w:styleId="TableGrid">
-    <w:name w:val="Table Grid"/>
-    <w:basedOn w:val="TableNormal"/>
-    <w:uiPriority w:val="59"/>
-    <w:rsid w:val="000F62E1"/>
-    <w:pPr>
-      <w:spacing w:after="0" w:line="240" w:lineRule="auto"/>
-    </w:pPr>
-    <w:tblPr>
-      <w:tblBorders>
-        <w:top w:val="single" w:sz="4" w:space="0" w:color="auto"/>
-        <w:left w:val="single" w:sz="4" w:space="0" w:color="auto"/>
-        <w:bottom w:val="single" w:sz="4" w:space="0" w:color="auto"/>
-        <w:right w:val="single" w:sz="4" w:space="0" w:color="auto"/>
-        <w:insideH w:val="single" w:sz="4" w:space="0" w:color="auto"/>
-        <w:insideV w:val="single" w:sz="4" w:space="0" w:color="auto"/>
-      </w:tblBorders>
-    </w:tblPr>
-  </w:style>
-  <w:style w:type="character" w:styleId="CommentReference">
-    <w:name w:val="annotation reference"/>
-    <w:basedOn w:val="DefaultParagraphFont"/>
-    <w:uiPriority w:val="99"/>
-    <w:semiHidden/>
-    <w:unhideWhenUsed/>
-    <w:rsid w:val="006313F6"/>
-    <w:rPr>
-      <w:sz w:val="16"/>
-      <w:szCs w:val="16"/>
-    </w:rPr>
-  </w:style>
-  <w:style w:type="paragraph" w:styleId="CommentText">
-    <w:name w:val="annotation text"/>
-    <w:basedOn w:val="Normal"/>
-    <w:link w:val="CommentTextChar"/>
-    <w:uiPriority w:val="99"/>
-    <w:semiHidden/>
-    <w:unhideWhenUsed/>
-    <w:rsid w:val="006313F6"/>
-    <w:pPr>
-      <w:spacing w:line="240" w:lineRule="auto"/>
-    </w:pPr>
-    <w:rPr>
-      <w:sz w:val="20"/>
-      <w:szCs w:val="20"/>
-    </w:rPr>
-  </w:style>
-  <w:style w:type="character" w:customStyle="1" w:styleId="CommentTextChar">
-    <w:name w:val="Comment Text Char"/>
-    <w:basedOn w:val="DefaultParagraphFont"/>
-    <w:link w:val="CommentText"/>
-    <w:uiPriority w:val="99"/>
-    <w:semiHidden/>
-    <w:rsid w:val="006313F6"/>
-    <w:rPr>
-      <w:sz w:val="20"/>
-      <w:szCs w:val="20"/>
-      <w:lang w:val="en-GB"/>
-    </w:rPr>
-  </w:style>
-  <w:style w:type="paragraph" w:styleId="CommentSubject">
-    <w:name w:val="annotation subject"/>
-    <w:basedOn w:val="CommentText"/>
-    <w:next w:val="CommentText"/>
-    <w:link w:val="CommentSubjectChar"/>
-    <w:uiPriority w:val="99"/>
-    <w:semiHidden/>
-    <w:unhideWhenUsed/>
-    <w:rsid w:val="006313F6"/>
-    <w:rPr>
-      <w:b/>
-      <w:bCs/>
-    </w:rPr>
-  </w:style>
-  <w:style w:type="character" w:customStyle="1" w:styleId="CommentSubjectChar">
-    <w:name w:val="Comment Subject Char"/>
-    <w:basedOn w:val="CommentTextChar"/>
-    <w:link w:val="CommentSubject"/>
-    <w:uiPriority w:val="99"/>
-    <w:semiHidden/>
-    <w:rsid w:val="006313F6"/>
-    <w:rPr>
-      <w:b/>
-      <w:bCs/>
-      <w:sz w:val="20"/>
-      <w:szCs w:val="20"/>
-      <w:lang w:val="en-GB"/>
-    </w:rPr>
-  </w:style>
-  <w:style w:type="character" w:styleId="PlaceholderText">
-    <w:name w:val="Placeholder Text"/>
-    <w:basedOn w:val="DefaultParagraphFont"/>
-    <w:uiPriority w:val="99"/>
-    <w:semiHidden/>
-    <w:rsid w:val="00C02000"/>
-    <w:rPr>
-      <w:color w:val="808080"/>
-    </w:rPr>
-  </w:style>
-  <w:style w:type="character" w:customStyle="1" w:styleId="Style1">
-    <w:name w:val="Style1"/>
-    <w:basedOn w:val="DefaultParagraphFont"/>
-    <w:uiPriority w:val="1"/>
-    <w:rsid w:val="0007788A"/>
-    <w:rPr>
-      <w:rFonts w:asciiTheme="minorHAnsi" w:hAnsiTheme="minorHAnsi"/>
-      <w:sz w:val="44"/>
-    </w:rPr>
-  </w:style>
-  <w:style w:type="character" w:customStyle="1" w:styleId="Style2">
-    <w:name w:val="Style2"/>
-    <w:basedOn w:val="DefaultParagraphFont"/>
-    <w:uiPriority w:val="1"/>
-    <w:rsid w:val="00E5448C"/>
-    <w:rPr>
-      <w:rFonts w:asciiTheme="minorHAnsi" w:hAnsiTheme="minorHAnsi"/>
-      <w:i/>
-      <w:sz w:val="40"/>
-    </w:rPr>
-  </w:style>
-  <w:style w:type="character" w:customStyle="1" w:styleId="detailsstyle">
-    <w:name w:val="details_style"/>
-    <w:basedOn w:val="DefaultParagraphFont"/>
-    <w:uiPriority w:val="1"/>
-    <w:rsid w:val="00E5448C"/>
-  </w:style>
-  <w:style w:type="character" w:customStyle="1" w:styleId="Style3">
-    <w:name w:val="Style3"/>
-    <w:basedOn w:val="DefaultParagraphFont"/>
-    <w:uiPriority w:val="1"/>
-    <w:rsid w:val="00E5448C"/>
-    <w:rPr>
-      <w:rFonts w:asciiTheme="minorHAnsi" w:hAnsiTheme="minorHAnsi"/>
-      <w:b/>
-      <w:sz w:val="22"/>
-    </w:rPr>
-  </w:style>
-  <w:style w:type="character" w:customStyle="1" w:styleId="subpage">
-    <w:name w:val="sub_page"/>
-    <w:basedOn w:val="DefaultParagraphFont"/>
-    <w:uiPriority w:val="1"/>
-    <w:rsid w:val="00510E1D"/>
-    <w:rPr>
-      <w:rFonts w:asciiTheme="minorHAnsi" w:hAnsiTheme="minorHAnsi"/>
-      <w:sz w:val="22"/>
-    </w:rPr>
-  </w:style>
-  <w:style w:type="character" w:customStyle="1" w:styleId="Style4">
-    <w:name w:val="Style4"/>
-    <w:basedOn w:val="DefaultParagraphFont"/>
+    <w:basedOn w:val="Carpredefinitoparagrafo"/>
     <w:uiPriority w:val="1"/>
     <w:rsid w:val="00413480"/>
     <w:rPr>
@@ -7123,7 +6941,7 @@
 </file>
 
 <file path=customXml/itemProps1.xml><?xml version="1.0" encoding="utf-8"?>
-<ds:datastoreItem xmlns:ds="http://schemas.openxmlformats.org/officeDocument/2006/customXml" ds:itemID="{B1D6FC1C-BBA3-4E98-8D23-D3C004C99479}">
+<ds:datastoreItem xmlns:ds="http://schemas.openxmlformats.org/officeDocument/2006/customXml" ds:itemID="{F46C51F2-3F28-4141-9406-FA2F6902C896}">
   <ds:schemaRefs>
     <ds:schemaRef ds:uri="http://schemas.openxmlformats.org/officeDocument/2006/bibliography"/>
   </ds:schemaRefs>

</xml_diff>